<commit_message>
updated cv & education
</commit_message>
<xml_diff>
--- a/assets/images/CV_SeungHyeon_Bang.docx
+++ b/assets/images/CV_SeungHyeon_Bang.docx
@@ -141,7 +141,7 @@
     <w:tbl>
       <w:tblPr>
         <w:tblStyle w:val="TableGrid"/>
-        <w:tblW w:w="10454" w:type="dxa"/>
+        <w:tblW w:w="10260" w:type="dxa"/>
         <w:tblBorders>
           <w:top w:val="none" w:sz="0" w:space="0" w:color="auto"/>
           <w:left w:val="none" w:sz="0" w:space="0" w:color="auto"/>
@@ -154,7 +154,7 @@
       </w:tblPr>
       <w:tblGrid>
         <w:gridCol w:w="2335"/>
-        <w:gridCol w:w="8119"/>
+        <w:gridCol w:w="7925"/>
       </w:tblGrid>
       <w:tr>
         <w:tc>
@@ -175,17 +175,20 @@
               <w:t xml:space="preserve"> – </w:t>
             </w:r>
             <w:r>
-              <w:t>present</w:t>
+              <w:t>Dec. 2024</w:t>
             </w:r>
           </w:p>
         </w:tc>
         <w:tc>
           <w:tcPr>
-            <w:tcW w:w="8119" w:type="dxa"/>
+            <w:tcW w:w="7925" w:type="dxa"/>
           </w:tcPr>
           <w:p>
             <w:pPr>
               <w:pStyle w:val="a"/>
+              <w:snapToGrid w:val="0"/>
+              <w:spacing w:line="240" w:lineRule="auto"/>
+              <w:jc w:val="both"/>
             </w:pPr>
             <w:r>
               <w:rPr>
@@ -214,6 +217,8 @@
           </w:p>
           <w:p>
             <w:pPr>
+              <w:snapToGrid w:val="0"/>
+              <w:jc w:val="both"/>
               <w:rPr>
                 <w:sz w:val="22"/>
                 <w:szCs w:val="22"/>
@@ -243,6 +248,69 @@
           </w:p>
           <w:p>
             <w:pPr>
+              <w:snapToGrid w:val="0"/>
+              <w:jc w:val="both"/>
+              <w:rPr>
+                <w:sz w:val="22"/>
+                <w:szCs w:val="22"/>
+              </w:rPr>
+            </w:pPr>
+            <w:r>
+              <w:rPr>
+                <w:color w:val="000000" w:themeColor="text1"/>
+                <w:sz w:val="22"/>
+                <w:szCs w:val="22"/>
+              </w:rPr>
+              <w:t>•</w:t>
+            </w:r>
+            <w:r>
+              <w:rPr>
+                <w:color w:val="000000" w:themeColor="text1"/>
+                <w:sz w:val="22"/>
+                <w:szCs w:val="22"/>
+              </w:rPr>
+              <w:t xml:space="preserve"> </w:t>
+            </w:r>
+            <w:r>
+              <w:rPr>
+                <w:sz w:val="22"/>
+                <w:szCs w:val="22"/>
+              </w:rPr>
+              <w:t>Dissertation</w:t>
+            </w:r>
+            <w:r>
+              <w:rPr>
+                <w:sz w:val="22"/>
+                <w:szCs w:val="22"/>
+              </w:rPr>
+              <w:t xml:space="preserve">: </w:t>
+            </w:r>
+            <w:r>
+              <w:rPr>
+                <w:sz w:val="22"/>
+                <w:szCs w:val="22"/>
+              </w:rPr>
+              <w:t>“</w:t>
+            </w:r>
+            <w:r>
+              <w:rPr>
+                <w:sz w:val="22"/>
+                <w:szCs w:val="22"/>
+              </w:rPr>
+              <w:t>Reactive and Predictive Whole-body Control for Agile, Robust, Versatile, and Deployable Humanoids</w:t>
+            </w:r>
+            <w:r>
+              <w:rPr>
+                <w:sz w:val="22"/>
+                <w:szCs w:val="22"/>
+              </w:rPr>
+              <w:t>”</w:t>
+            </w:r>
+          </w:p>
+          <w:p>
+            <w:pPr>
+              <w:snapToGrid w:val="0"/>
+              <w:jc w:val="both"/>
               <w:rPr>
                 <w:bCs/>
                 <w:sz w:val="22"/>
@@ -303,11 +371,14 @@
         </w:tc>
         <w:tc>
           <w:tcPr>
-            <w:tcW w:w="8119" w:type="dxa"/>
+            <w:tcW w:w="7925" w:type="dxa"/>
           </w:tcPr>
           <w:p>
             <w:pPr>
               <w:pStyle w:val="a"/>
+              <w:snapToGrid w:val="0"/>
+              <w:spacing w:line="240" w:lineRule="auto"/>
+              <w:jc w:val="both"/>
             </w:pPr>
             <w:r>
               <w:rPr>
@@ -329,6 +400,8 @@
           </w:p>
           <w:p>
             <w:pPr>
+              <w:snapToGrid w:val="0"/>
+              <w:jc w:val="both"/>
               <w:rPr>
                 <w:sz w:val="22"/>
                 <w:szCs w:val="22"/>
@@ -387,6 +460,8 @@
           </w:p>
           <w:p>
             <w:pPr>
+              <w:snapToGrid w:val="0"/>
+              <w:jc w:val="both"/>
               <w:rPr>
                 <w:sz w:val="22"/>
                 <w:szCs w:val="22"/>
@@ -413,39 +488,62 @@
                 <w:sz w:val="22"/>
                 <w:szCs w:val="22"/>
               </w:rPr>
-              <w:t>Thesis</w:t>
-            </w:r>
-            <w:r>
-              <w:rPr>
-                <w:sz w:val="22"/>
-                <w:szCs w:val="22"/>
-              </w:rPr>
-              <w:t xml:space="preserve"> topic</w:t>
-            </w:r>
-            <w:r>
-              <w:rPr>
-                <w:sz w:val="22"/>
-                <w:szCs w:val="22"/>
-              </w:rPr>
-              <w:t xml:space="preserve">: Operational Space Control of Compliant Isoelastic Robots and </w:t>
-            </w:r>
-            <w:r>
-              <w:rPr>
-                <w:sz w:val="22"/>
-                <w:szCs w:val="22"/>
-              </w:rPr>
-              <w:t xml:space="preserve">             </w:t>
-            </w:r>
-            <w:r>
-              <w:rPr>
-                <w:sz w:val="22"/>
-                <w:szCs w:val="22"/>
-              </w:rPr>
-              <w:t>Their Interaction with an DIARC Cognitive Architecture</w:t>
+              <w:t xml:space="preserve">Thesis: </w:t>
+            </w:r>
+            <w:r>
+              <w:rPr>
+                <w:sz w:val="22"/>
+                <w:szCs w:val="22"/>
+              </w:rPr>
+              <w:t>“</w:t>
+            </w:r>
+            <w:r>
+              <w:rPr>
+                <w:sz w:val="22"/>
+                <w:szCs w:val="22"/>
+              </w:rPr>
+              <w:t>Operational Space Control of Compliant Isoelastic Robots and</w:t>
+            </w:r>
+            <w:r>
+              <w:rPr>
+                <w:sz w:val="22"/>
+                <w:szCs w:val="22"/>
+              </w:rPr>
+              <w:t xml:space="preserve"> </w:t>
+            </w:r>
+            <w:r>
+              <w:rPr>
+                <w:sz w:val="22"/>
+                <w:szCs w:val="22"/>
+              </w:rPr>
+              <w:t>Their</w:t>
+            </w:r>
+            <w:r>
+              <w:rPr>
+                <w:sz w:val="22"/>
+                <w:szCs w:val="22"/>
+              </w:rPr>
+              <w:t xml:space="preserve"> </w:t>
+            </w:r>
+            <w:r>
+              <w:rPr>
+                <w:sz w:val="22"/>
+                <w:szCs w:val="22"/>
+              </w:rPr>
+              <w:t>Interaction with an DIARC Cognitive Architecture</w:t>
+            </w:r>
+            <w:r>
+              <w:rPr>
+                <w:sz w:val="22"/>
+                <w:szCs w:val="22"/>
+              </w:rPr>
+              <w:t>”</w:t>
             </w:r>
           </w:p>
           <w:p>
             <w:pPr>
+              <w:snapToGrid w:val="0"/>
+              <w:jc w:val="both"/>
               <w:rPr>
                 <w:sz w:val="22"/>
                 <w:szCs w:val="22"/>
@@ -515,11 +613,14 @@
         </w:tc>
         <w:tc>
           <w:tcPr>
-            <w:tcW w:w="8119" w:type="dxa"/>
+            <w:tcW w:w="7925" w:type="dxa"/>
           </w:tcPr>
           <w:p>
             <w:pPr>
               <w:pStyle w:val="a"/>
+              <w:snapToGrid w:val="0"/>
+              <w:spacing w:line="240" w:lineRule="auto"/>
+              <w:jc w:val="both"/>
               <w:rPr>
                 <w:bCs w:val="0"/>
                 <w:i/>
@@ -577,6 +678,8 @@
           </w:p>
           <w:p>
             <w:pPr>
+              <w:snapToGrid w:val="0"/>
+              <w:jc w:val="both"/>
               <w:rPr>
                 <w:sz w:val="22"/>
                 <w:szCs w:val="22"/>
@@ -606,6 +709,8 @@
           </w:p>
           <w:p>
             <w:pPr>
+              <w:snapToGrid w:val="0"/>
+              <w:jc w:val="both"/>
               <w:rPr>
                 <w:sz w:val="22"/>
                 <w:szCs w:val="22"/>
@@ -675,7 +780,7 @@
     <w:tbl>
       <w:tblPr>
         <w:tblStyle w:val="TableGrid"/>
-        <w:tblW w:w="10449" w:type="dxa"/>
+        <w:tblW w:w="10255" w:type="dxa"/>
         <w:tblInd w:w="5" w:type="dxa"/>
         <w:tblBorders>
           <w:top w:val="none" w:sz="0" w:space="0" w:color="auto"/>
@@ -688,13 +793,13 @@
         <w:tblLook w:val="04A0" w:firstRow="1" w:lastRow="0" w:firstColumn="1" w:lastColumn="0" w:noHBand="0" w:noVBand="1"/>
       </w:tblPr>
       <w:tblGrid>
-        <w:gridCol w:w="2605"/>
-        <w:gridCol w:w="7844"/>
+        <w:gridCol w:w="2335"/>
+        <w:gridCol w:w="7920"/>
       </w:tblGrid>
       <w:tr>
         <w:tc>
           <w:tcPr>
-            <w:tcW w:w="2605" w:type="dxa"/>
+            <w:tcW w:w="2335" w:type="dxa"/>
           </w:tcPr>
           <w:p>
             <w:pPr>
@@ -713,17 +818,19 @@
               <w:t xml:space="preserve"> – </w:t>
             </w:r>
             <w:r>
-              <w:t>present</w:t>
+              <w:t>Dec. 2024</w:t>
             </w:r>
           </w:p>
         </w:tc>
         <w:tc>
           <w:tcPr>
-            <w:tcW w:w="7844" w:type="dxa"/>
+            <w:tcW w:w="7920" w:type="dxa"/>
           </w:tcPr>
           <w:p>
             <w:pPr>
               <w:pStyle w:val="a"/>
+              <w:spacing w:line="240" w:lineRule="auto"/>
+              <w:jc w:val="both"/>
               <w:rPr>
                 <w:b/>
                 <w:bCs w:val="0"/>
@@ -739,6 +846,7 @@
           </w:p>
           <w:p>
             <w:pPr>
+              <w:jc w:val="both"/>
               <w:rPr>
                 <w:sz w:val="22"/>
                 <w:szCs w:val="22"/>
@@ -763,6 +871,7 @@
           </w:p>
           <w:p>
             <w:pPr>
+              <w:jc w:val="both"/>
               <w:rPr>
                 <w:color w:val="000000" w:themeColor="text1"/>
                 <w:sz w:val="22"/>
@@ -796,6 +905,7 @@
           </w:p>
           <w:p>
             <w:pPr>
+              <w:jc w:val="both"/>
               <w:rPr>
                 <w:color w:val="000000" w:themeColor="text1"/>
                 <w:sz w:val="22"/>
@@ -816,7 +926,7 @@
       <w:tr>
         <w:tc>
           <w:tcPr>
-            <w:tcW w:w="2605" w:type="dxa"/>
+            <w:tcW w:w="2335" w:type="dxa"/>
           </w:tcPr>
           <w:p>
             <w:pPr>
@@ -835,17 +945,19 @@
               <w:t xml:space="preserve"> – </w:t>
             </w:r>
             <w:r>
-              <w:t>August. 2023</w:t>
+              <w:t>Aug. 2023</w:t>
             </w:r>
           </w:p>
         </w:tc>
         <w:tc>
           <w:tcPr>
-            <w:tcW w:w="7844" w:type="dxa"/>
+            <w:tcW w:w="7920" w:type="dxa"/>
           </w:tcPr>
           <w:p>
             <w:pPr>
               <w:pStyle w:val="a"/>
+              <w:spacing w:line="240" w:lineRule="auto"/>
+              <w:jc w:val="both"/>
               <w:rPr>
                 <w:b/>
                 <w:bCs w:val="0"/>
@@ -861,6 +973,7 @@
           </w:p>
           <w:p>
             <w:pPr>
+              <w:jc w:val="both"/>
               <w:rPr>
                 <w:sz w:val="22"/>
                 <w:szCs w:val="22"/>
@@ -894,6 +1007,7 @@
           </w:p>
           <w:p>
             <w:pPr>
+              <w:jc w:val="both"/>
               <w:rPr>
                 <w:color w:val="000000" w:themeColor="text1"/>
                 <w:sz w:val="22"/>
@@ -911,6 +1025,7 @@
           </w:p>
           <w:p>
             <w:pPr>
+              <w:jc w:val="both"/>
               <w:rPr>
                 <w:color w:val="000000" w:themeColor="text1"/>
                 <w:sz w:val="22"/>
@@ -966,7 +1081,7 @@
     <w:tbl>
       <w:tblPr>
         <w:tblStyle w:val="TableGrid"/>
-        <w:tblW w:w="10454" w:type="dxa"/>
+        <w:tblW w:w="0" w:type="auto"/>
         <w:tblBorders>
           <w:top w:val="none" w:sz="0" w:space="0" w:color="auto"/>
           <w:left w:val="none" w:sz="0" w:space="0" w:color="auto"/>
@@ -978,7 +1093,7 @@
         <w:tblLook w:val="04A0" w:firstRow="1" w:lastRow="0" w:firstColumn="1" w:lastColumn="0" w:noHBand="0" w:noVBand="1"/>
       </w:tblPr>
       <w:tblGrid>
-        <w:gridCol w:w="10454"/>
+        <w:gridCol w:w="10196"/>
       </w:tblGrid>
       <w:tr>
         <w:trPr>
@@ -986,26 +1101,65 @@
         </w:trPr>
         <w:tc>
           <w:tcPr>
-            <w:tcW w:w="10454" w:type="dxa"/>
+            <w:tcW w:w="0" w:type="auto"/>
           </w:tcPr>
           <w:p>
             <w:pPr>
               <w:pStyle w:val="ListParagraph"/>
               <w:numPr>
                 <w:ilvl w:val="0"/>
-                <w:numId w:val="13"/>
+                <w:numId w:val="29"/>
               </w:numPr>
-              <w:rPr>
-                <w:color w:val="000000" w:themeColor="text1"/>
-                <w:sz w:val="22"/>
-                <w:szCs w:val="22"/>
-              </w:rPr>
-            </w:pPr>
-            <w:r>
+              <w:snapToGrid w:val="0"/>
+              <w:jc w:val="both"/>
               <w:rPr>
                 <w:b/>
                 <w:bCs/>
-                <w:color w:val="282828"/>
+                <w:color w:val="000000" w:themeColor="text1"/>
+              </w:rPr>
+            </w:pPr>
+            <w:r>
+              <w:rPr>
+                <w:b/>
+                <w:bCs/>
+                <w:color w:val="000000" w:themeColor="text1"/>
+              </w:rPr>
+              <w:t xml:space="preserve"> </w:t>
+            </w:r>
+            <w:r>
+              <w:rPr>
+                <w:b/>
+                <w:bCs/>
+                <w:color w:val="000000" w:themeColor="text1"/>
+              </w:rPr>
+              <w:t>Journal Publications</w:t>
+            </w:r>
+          </w:p>
+          <w:p>
+            <w:pPr>
+              <w:snapToGrid w:val="0"/>
+              <w:ind w:left="432" w:hanging="432"/>
+              <w:contextualSpacing/>
+              <w:jc w:val="both"/>
+              <w:rPr>
+                <w:color w:val="000000" w:themeColor="text1"/>
+                <w:sz w:val="22"/>
+                <w:szCs w:val="22"/>
+              </w:rPr>
+            </w:pPr>
+            <w:r>
+              <w:rPr>
+                <w:color w:val="000000" w:themeColor="text1"/>
+                <w:sz w:val="22"/>
+                <w:szCs w:val="22"/>
+              </w:rPr>
+              <w:t xml:space="preserve">[J1] </w:t>
+            </w:r>
+            <w:r>
+              <w:rPr>
+                <w:b/>
+                <w:bCs/>
+                <w:color w:val="000000" w:themeColor="text1"/>
                 <w:sz w:val="22"/>
                 <w:szCs w:val="22"/>
               </w:rPr>
@@ -1013,47 +1167,29 @@
             </w:r>
             <w:r>
               <w:rPr>
-                <w:color w:val="282828"/>
-                <w:sz w:val="22"/>
-                <w:szCs w:val="22"/>
-              </w:rPr>
-              <w:t xml:space="preserve">, C. </w:t>
+                <w:color w:val="000000" w:themeColor="text1"/>
+                <w:sz w:val="22"/>
+                <w:szCs w:val="22"/>
+              </w:rPr>
+              <w:t xml:space="preserve">, C. Gonzalez, J. Ahn, N. Paine, and L. </w:t>
             </w:r>
             <w:proofErr w:type="spellStart"/>
             <w:r>
               <w:rPr>
-                <w:color w:val="282828"/>
-                <w:sz w:val="22"/>
-                <w:szCs w:val="22"/>
-              </w:rPr>
-              <w:t>Jové</w:t>
+                <w:color w:val="000000" w:themeColor="text1"/>
+                <w:sz w:val="22"/>
+                <w:szCs w:val="22"/>
+              </w:rPr>
+              <w:t>Sentis</w:t>
             </w:r>
             <w:proofErr w:type="spellEnd"/>
             <w:r>
               <w:rPr>
-                <w:color w:val="282828"/>
-                <w:sz w:val="22"/>
-                <w:szCs w:val="22"/>
-              </w:rPr>
-              <w:t xml:space="preserve">, and L. </w:t>
-            </w:r>
-            <w:proofErr w:type="spellStart"/>
-            <w:r>
-              <w:rPr>
-                <w:color w:val="282828"/>
-                <w:sz w:val="22"/>
-                <w:szCs w:val="22"/>
-              </w:rPr>
-              <w:t>Sentis</w:t>
-            </w:r>
-            <w:proofErr w:type="spellEnd"/>
-            <w:r>
-              <w:rPr>
-                <w:color w:val="282828"/>
-                <w:sz w:val="22"/>
-                <w:szCs w:val="22"/>
-              </w:rPr>
-              <w:t>, “RL-augmented MPC Framework for Agile and Robust Bipedal Footstep Locomotion Planning and Control,”</w:t>
+                <w:color w:val="000000" w:themeColor="text1"/>
+                <w:sz w:val="22"/>
+                <w:szCs w:val="22"/>
+              </w:rPr>
+              <w:t xml:space="preserve">, “Control and Evaluation of a Humanoid Robot with Rolling Contact Joints on its Lower Body,” </w:t>
             </w:r>
             <w:r>
               <w:rPr>
@@ -1063,23 +1199,173 @@
                 <w:sz w:val="22"/>
                 <w:szCs w:val="22"/>
               </w:rPr>
-              <w:t xml:space="preserve"> IEEE-RAS International Conference on Humanoid Robots (Humanoids)</w:t>
-            </w:r>
-            <w:r>
-              <w:rPr>
-                <w:color w:val="000000" w:themeColor="text1"/>
-                <w:sz w:val="22"/>
-                <w:szCs w:val="22"/>
-              </w:rPr>
-              <w:t>, 202</w:t>
-            </w:r>
-            <w:r>
-              <w:rPr>
-                <w:color w:val="000000" w:themeColor="text1"/>
-                <w:sz w:val="22"/>
-                <w:szCs w:val="22"/>
-              </w:rPr>
-              <w:t>4 (To appear)</w:t>
+              <w:t>Frontiers in Robotics and AI</w:t>
+            </w:r>
+            <w:r>
+              <w:rPr>
+                <w:color w:val="000000" w:themeColor="text1"/>
+                <w:sz w:val="22"/>
+                <w:szCs w:val="22"/>
+              </w:rPr>
+              <w:t>, 2023</w:t>
+            </w:r>
+          </w:p>
+          <w:p>
+            <w:pPr>
+              <w:snapToGrid w:val="0"/>
+              <w:ind w:left="432" w:hanging="432"/>
+              <w:contextualSpacing/>
+              <w:jc w:val="both"/>
+              <w:rPr>
+                <w:color w:val="000000" w:themeColor="text1"/>
+                <w:sz w:val="22"/>
+                <w:szCs w:val="22"/>
+              </w:rPr>
+            </w:pPr>
+            <w:r>
+              <w:rPr>
+                <w:color w:val="000000" w:themeColor="text1"/>
+                <w:sz w:val="22"/>
+                <w:szCs w:val="22"/>
+              </w:rPr>
+              <w:t xml:space="preserve">[J2] J. Lee, J. Ahn, D. Kim, </w:t>
+            </w:r>
+            <w:r>
+              <w:rPr>
+                <w:b/>
+                <w:color w:val="000000" w:themeColor="text1"/>
+                <w:sz w:val="22"/>
+                <w:szCs w:val="22"/>
+              </w:rPr>
+              <w:t>SH. Bang</w:t>
+            </w:r>
+            <w:r>
+              <w:rPr>
+                <w:color w:val="000000" w:themeColor="text1"/>
+                <w:sz w:val="22"/>
+                <w:szCs w:val="22"/>
+              </w:rPr>
+              <w:t xml:space="preserve">, and L. </w:t>
+            </w:r>
+            <w:proofErr w:type="spellStart"/>
+            <w:r>
+              <w:rPr>
+                <w:color w:val="000000" w:themeColor="text1"/>
+                <w:sz w:val="22"/>
+                <w:szCs w:val="22"/>
+              </w:rPr>
+              <w:t>Sentis</w:t>
+            </w:r>
+            <w:proofErr w:type="spellEnd"/>
+            <w:r>
+              <w:rPr>
+                <w:color w:val="000000" w:themeColor="text1"/>
+                <w:sz w:val="22"/>
+                <w:szCs w:val="22"/>
+              </w:rPr>
+              <w:t xml:space="preserve">, “Online gain adaptation of whole-body control for legged robots with unknown disturbances,” </w:t>
+            </w:r>
+            <w:r>
+              <w:rPr>
+                <w:i/>
+                <w:iCs/>
+                <w:color w:val="000000" w:themeColor="text1"/>
+                <w:sz w:val="22"/>
+                <w:szCs w:val="22"/>
+              </w:rPr>
+              <w:t>Frontiers in Robotics and AI</w:t>
+            </w:r>
+            <w:r>
+              <w:rPr>
+                <w:color w:val="000000" w:themeColor="text1"/>
+                <w:sz w:val="22"/>
+                <w:szCs w:val="22"/>
+              </w:rPr>
+              <w:t>, vol. 8, 2022.</w:t>
+            </w:r>
+          </w:p>
+          <w:p>
+            <w:pPr>
+              <w:snapToGrid w:val="0"/>
+              <w:ind w:left="432" w:hanging="432"/>
+              <w:contextualSpacing/>
+              <w:jc w:val="both"/>
+              <w:rPr>
+                <w:color w:val="000000" w:themeColor="text1"/>
+                <w:sz w:val="22"/>
+                <w:szCs w:val="22"/>
+              </w:rPr>
+            </w:pPr>
+            <w:r>
+              <w:rPr>
+                <w:bCs/>
+                <w:color w:val="000000" w:themeColor="text1"/>
+                <w:sz w:val="22"/>
+                <w:szCs w:val="22"/>
+              </w:rPr>
+              <w:t xml:space="preserve">[J3] </w:t>
+            </w:r>
+            <w:r>
+              <w:rPr>
+                <w:color w:val="000000" w:themeColor="text1"/>
+                <w:sz w:val="22"/>
+                <w:szCs w:val="22"/>
+              </w:rPr>
+              <w:t xml:space="preserve">J. Ahn, S. J. Jorgensen, </w:t>
+            </w:r>
+            <w:r>
+              <w:rPr>
+                <w:b/>
+                <w:bCs/>
+                <w:color w:val="000000" w:themeColor="text1"/>
+                <w:sz w:val="22"/>
+                <w:szCs w:val="22"/>
+              </w:rPr>
+              <w:t>SH. Bang</w:t>
+            </w:r>
+            <w:r>
+              <w:rPr>
+                <w:color w:val="000000" w:themeColor="text1"/>
+                <w:sz w:val="22"/>
+                <w:szCs w:val="22"/>
+              </w:rPr>
+              <w:t xml:space="preserve">, and L. </w:t>
+            </w:r>
+            <w:proofErr w:type="spellStart"/>
+            <w:r>
+              <w:rPr>
+                <w:color w:val="000000" w:themeColor="text1"/>
+                <w:sz w:val="22"/>
+                <w:szCs w:val="22"/>
+              </w:rPr>
+              <w:t>Sentis</w:t>
+            </w:r>
+            <w:proofErr w:type="spellEnd"/>
+            <w:r>
+              <w:rPr>
+                <w:color w:val="000000" w:themeColor="text1"/>
+                <w:sz w:val="22"/>
+                <w:szCs w:val="22"/>
+              </w:rPr>
+              <w:t xml:space="preserve">, “Versatile locomotion planning and control for humanoid robots,” </w:t>
+            </w:r>
+            <w:r>
+              <w:rPr>
+                <w:i/>
+                <w:iCs/>
+                <w:color w:val="000000" w:themeColor="text1"/>
+                <w:sz w:val="22"/>
+                <w:szCs w:val="22"/>
+              </w:rPr>
+              <w:t>Frontiers in Robotics and AI</w:t>
+            </w:r>
+            <w:r>
+              <w:rPr>
+                <w:color w:val="000000" w:themeColor="text1"/>
+                <w:sz w:val="22"/>
+                <w:szCs w:val="22"/>
+              </w:rPr>
+              <w:t>, vol. 8, 2021.</w:t>
             </w:r>
           </w:p>
           <w:p>
@@ -1087,87 +1373,319 @@
               <w:pStyle w:val="ListParagraph"/>
               <w:numPr>
                 <w:ilvl w:val="0"/>
-                <w:numId w:val="13"/>
+                <w:numId w:val="28"/>
               </w:numPr>
-              <w:shd w:val="clear" w:color="auto" w:fill="FFFFFF"/>
-              <w:spacing w:before="100" w:beforeAutospacing="1" w:after="100" w:afterAutospacing="1"/>
-              <w:rPr>
-                <w:rFonts w:ascii="Arial" w:hAnsi="Arial" w:cs="Arial"/>
-                <w:color w:val="282828"/>
-                <w:sz w:val="22"/>
-                <w:szCs w:val="22"/>
-              </w:rPr>
-            </w:pPr>
-            <w:r>
+              <w:snapToGrid w:val="0"/>
+              <w:jc w:val="both"/>
               <w:rPr>
                 <w:b/>
                 <w:bCs/>
                 <w:color w:val="000000" w:themeColor="text1"/>
-                <w:sz w:val="22"/>
-                <w:szCs w:val="22"/>
-              </w:rPr>
-              <w:t>SH. Bang</w:t>
-            </w:r>
-            <w:r>
-              <w:rPr>
-                <w:color w:val="000000" w:themeColor="text1"/>
-                <w:sz w:val="22"/>
-                <w:szCs w:val="22"/>
-              </w:rPr>
-              <w:t xml:space="preserve">, J. Lee, C. Gonzalez, and L. </w:t>
-            </w:r>
-            <w:proofErr w:type="spellStart"/>
-            <w:r>
-              <w:rPr>
-                <w:color w:val="000000" w:themeColor="text1"/>
-                <w:sz w:val="22"/>
-                <w:szCs w:val="22"/>
-              </w:rPr>
-              <w:t>Sentis</w:t>
-            </w:r>
-            <w:proofErr w:type="spellEnd"/>
-            <w:r>
-              <w:rPr>
-                <w:color w:val="000000" w:themeColor="text1"/>
-                <w:sz w:val="22"/>
-                <w:szCs w:val="22"/>
-              </w:rPr>
-              <w:t>, “Variable Inertia Model Predictive Control for Fast Bipedal Maneuvers,”</w:t>
-            </w:r>
-            <w:r>
-              <w:rPr>
-                <w:i/>
-                <w:iCs/>
-                <w:color w:val="000000" w:themeColor="text1"/>
-                <w:sz w:val="22"/>
-                <w:szCs w:val="22"/>
-              </w:rPr>
-              <w:t xml:space="preserve"> IEEE Conference on Decision and Control (CDC)</w:t>
-            </w:r>
-            <w:r>
-              <w:rPr>
-                <w:color w:val="000000" w:themeColor="text1"/>
-                <w:sz w:val="22"/>
-                <w:szCs w:val="22"/>
-              </w:rPr>
-              <w:t>, 2024 (To appear)</w:t>
+              </w:rPr>
+            </w:pPr>
+            <w:r>
+              <w:rPr>
+                <w:b/>
+                <w:bCs/>
+                <w:color w:val="000000" w:themeColor="text1"/>
+              </w:rPr>
+              <w:t xml:space="preserve"> </w:t>
+            </w:r>
+            <w:r>
+              <w:rPr>
+                <w:b/>
+                <w:bCs/>
+                <w:color w:val="000000" w:themeColor="text1"/>
+              </w:rPr>
+              <w:t>Conference Publications</w:t>
             </w:r>
           </w:p>
           <w:p>
             <w:pPr>
-              <w:pStyle w:val="ListParagraph"/>
-              <w:numPr>
-                <w:ilvl w:val="0"/>
-                <w:numId w:val="13"/>
-              </w:numPr>
+              <w:snapToGrid w:val="0"/>
+              <w:ind w:left="432" w:hanging="432"/>
+              <w:contextualSpacing/>
+              <w:jc w:val="both"/>
+              <w:rPr>
+                <w:color w:val="000000" w:themeColor="text1"/>
+                <w:sz w:val="22"/>
+                <w:szCs w:val="22"/>
+              </w:rPr>
+            </w:pPr>
+            <w:r>
+              <w:rPr>
+                <w:bCs/>
+                <w:color w:val="000000" w:themeColor="text1"/>
+                <w:sz w:val="22"/>
+                <w:szCs w:val="22"/>
+              </w:rPr>
+              <w:t xml:space="preserve">[C1] </w:t>
+            </w:r>
+            <w:r>
+              <w:rPr>
+                <w:b/>
+                <w:bCs/>
+                <w:color w:val="282828"/>
+                <w:sz w:val="22"/>
+                <w:szCs w:val="22"/>
+              </w:rPr>
+              <w:t xml:space="preserve">SH. Bang, </w:t>
+            </w:r>
+            <w:r>
+              <w:rPr>
+                <w:color w:val="282828"/>
+                <w:sz w:val="22"/>
+                <w:szCs w:val="22"/>
+              </w:rPr>
+              <w:t xml:space="preserve">C. Gonzalez, G. Moore, DH. Kang, M. Seo, and L. </w:t>
+            </w:r>
+            <w:proofErr w:type="spellStart"/>
+            <w:r>
+              <w:rPr>
+                <w:color w:val="282828"/>
+                <w:sz w:val="22"/>
+                <w:szCs w:val="22"/>
+              </w:rPr>
+              <w:t>Sentis</w:t>
+            </w:r>
+            <w:proofErr w:type="spellEnd"/>
+            <w:r>
+              <w:rPr>
+                <w:color w:val="282828"/>
+                <w:sz w:val="22"/>
+                <w:szCs w:val="22"/>
+              </w:rPr>
+              <w:t>, “RPC: A Modular Framework for Robot Planning, Control, and Deployment,”</w:t>
+            </w:r>
+            <w:r>
+              <w:rPr>
+                <w:i/>
+                <w:iCs/>
+                <w:color w:val="000000" w:themeColor="text1"/>
+                <w:sz w:val="22"/>
+                <w:szCs w:val="22"/>
+              </w:rPr>
+              <w:t xml:space="preserve"> IEEE International Symposium on System Integration (SII)</w:t>
+            </w:r>
+            <w:r>
+              <w:rPr>
+                <w:color w:val="000000" w:themeColor="text1"/>
+                <w:sz w:val="22"/>
+                <w:szCs w:val="22"/>
+              </w:rPr>
+              <w:t xml:space="preserve">, 2025 </w:t>
+            </w:r>
+          </w:p>
+          <w:p>
+            <w:pPr>
+              <w:snapToGrid w:val="0"/>
+              <w:ind w:left="432" w:hanging="432"/>
+              <w:contextualSpacing/>
+              <w:jc w:val="both"/>
+              <w:rPr>
+                <w:color w:val="000000" w:themeColor="text1"/>
+                <w:sz w:val="22"/>
+                <w:szCs w:val="22"/>
+              </w:rPr>
+            </w:pPr>
+            <w:r>
+              <w:rPr>
+                <w:color w:val="282828"/>
+                <w:sz w:val="22"/>
+                <w:szCs w:val="22"/>
+              </w:rPr>
+              <w:t>[C2]</w:t>
+            </w:r>
+            <w:r>
+              <w:rPr>
+                <w:b/>
+                <w:bCs/>
+                <w:color w:val="282828"/>
+                <w:sz w:val="22"/>
+                <w:szCs w:val="22"/>
+              </w:rPr>
+              <w:t xml:space="preserve"> </w:t>
+            </w:r>
+            <w:r>
+              <w:rPr>
+                <w:b/>
+                <w:bCs/>
+                <w:color w:val="282828"/>
+                <w:sz w:val="22"/>
+                <w:szCs w:val="22"/>
+              </w:rPr>
+              <w:t>SH. Bang</w:t>
+            </w:r>
+            <w:r>
+              <w:rPr>
+                <w:color w:val="282828"/>
+                <w:sz w:val="22"/>
+                <w:szCs w:val="22"/>
+              </w:rPr>
+              <w:t xml:space="preserve">, C. </w:t>
+            </w:r>
+            <w:proofErr w:type="spellStart"/>
+            <w:r>
+              <w:rPr>
+                <w:color w:val="282828"/>
+                <w:sz w:val="22"/>
+                <w:szCs w:val="22"/>
+              </w:rPr>
+              <w:t>Jové</w:t>
+            </w:r>
+            <w:proofErr w:type="spellEnd"/>
+            <w:r>
+              <w:rPr>
+                <w:color w:val="282828"/>
+                <w:sz w:val="22"/>
+                <w:szCs w:val="22"/>
+              </w:rPr>
+              <w:t xml:space="preserve">, and L. </w:t>
+            </w:r>
+            <w:proofErr w:type="spellStart"/>
+            <w:r>
+              <w:rPr>
+                <w:color w:val="282828"/>
+                <w:sz w:val="22"/>
+                <w:szCs w:val="22"/>
+              </w:rPr>
+              <w:t>Sentis</w:t>
+            </w:r>
+            <w:proofErr w:type="spellEnd"/>
+            <w:r>
+              <w:rPr>
+                <w:color w:val="282828"/>
+                <w:sz w:val="22"/>
+                <w:szCs w:val="22"/>
+              </w:rPr>
+              <w:t>, “RL-augmented MPC Framework for Agile and Robust Bipedal Footstep Locomotion Planning and Control,”</w:t>
+            </w:r>
+            <w:r>
+              <w:rPr>
+                <w:i/>
+                <w:iCs/>
+                <w:color w:val="000000" w:themeColor="text1"/>
+                <w:sz w:val="22"/>
+                <w:szCs w:val="22"/>
+              </w:rPr>
+              <w:t xml:space="preserve"> IEEE-RAS International Conference on Humanoid Robots (Humanoids)</w:t>
+            </w:r>
+            <w:r>
+              <w:rPr>
+                <w:color w:val="000000" w:themeColor="text1"/>
+                <w:sz w:val="22"/>
+                <w:szCs w:val="22"/>
+              </w:rPr>
+              <w:t>, 2024</w:t>
+            </w:r>
+          </w:p>
+          <w:p>
+            <w:pPr>
+              <w:snapToGrid w:val="0"/>
+              <w:ind w:left="432" w:hanging="432"/>
+              <w:contextualSpacing/>
+              <w:jc w:val="both"/>
+              <w:rPr>
+                <w:color w:val="000000" w:themeColor="text1"/>
+                <w:sz w:val="22"/>
+                <w:szCs w:val="22"/>
+              </w:rPr>
+            </w:pPr>
+            <w:r>
+              <w:rPr>
+                <w:bCs/>
+                <w:color w:val="000000" w:themeColor="text1"/>
+                <w:sz w:val="22"/>
+                <w:szCs w:val="22"/>
+              </w:rPr>
+              <w:t>[C3]</w:t>
+            </w:r>
+            <w:r>
+              <w:rPr>
+                <w:b/>
+                <w:color w:val="000000" w:themeColor="text1"/>
+                <w:sz w:val="22"/>
+                <w:szCs w:val="22"/>
+              </w:rPr>
+              <w:t xml:space="preserve"> </w:t>
+            </w:r>
+            <w:r>
+              <w:rPr>
+                <w:b/>
+                <w:bCs/>
+                <w:color w:val="000000" w:themeColor="text1"/>
+                <w:sz w:val="22"/>
+                <w:szCs w:val="22"/>
+              </w:rPr>
+              <w:t>SH. Bang</w:t>
+            </w:r>
+            <w:r>
+              <w:rPr>
+                <w:color w:val="000000" w:themeColor="text1"/>
+                <w:sz w:val="22"/>
+                <w:szCs w:val="22"/>
+              </w:rPr>
+              <w:t xml:space="preserve">, J. Lee, C. Gonzalez, and L. </w:t>
+            </w:r>
+            <w:proofErr w:type="spellStart"/>
+            <w:r>
+              <w:rPr>
+                <w:color w:val="000000" w:themeColor="text1"/>
+                <w:sz w:val="22"/>
+                <w:szCs w:val="22"/>
+              </w:rPr>
+              <w:t>Sentis</w:t>
+            </w:r>
+            <w:proofErr w:type="spellEnd"/>
+            <w:r>
+              <w:rPr>
+                <w:color w:val="000000" w:themeColor="text1"/>
+                <w:sz w:val="22"/>
+                <w:szCs w:val="22"/>
+              </w:rPr>
+              <w:t>, “Variable Inertia Model Predictive Control for Fast Bipedal Maneuvers,”</w:t>
+            </w:r>
+            <w:r>
+              <w:rPr>
+                <w:i/>
+                <w:iCs/>
+                <w:color w:val="000000" w:themeColor="text1"/>
+                <w:sz w:val="22"/>
+                <w:szCs w:val="22"/>
+              </w:rPr>
+              <w:t xml:space="preserve"> IEEE Conference on Decision and Control (CDC)</w:t>
+            </w:r>
+            <w:r>
+              <w:rPr>
+                <w:color w:val="000000" w:themeColor="text1"/>
+                <w:sz w:val="22"/>
+                <w:szCs w:val="22"/>
+              </w:rPr>
+              <w:t>, 2024</w:t>
+            </w:r>
+          </w:p>
+          <w:p>
+            <w:pPr>
               <w:shd w:val="clear" w:color="auto" w:fill="FFFFFF"/>
+              <w:snapToGrid w:val="0"/>
               <w:spacing w:after="100" w:afterAutospacing="1"/>
+              <w:ind w:left="432" w:hanging="432"/>
+              <w:contextualSpacing/>
+              <w:jc w:val="both"/>
               <w:rPr>
                 <w:color w:val="000000" w:themeColor="text1"/>
                 <w:sz w:val="22"/>
                 <w:szCs w:val="22"/>
               </w:rPr>
             </w:pPr>
+            <w:r>
+              <w:rPr>
+                <w:color w:val="000000" w:themeColor="text1"/>
+                <w:sz w:val="22"/>
+                <w:szCs w:val="22"/>
+              </w:rPr>
+              <w:t xml:space="preserve">[C4] </w:t>
+            </w:r>
             <w:r>
               <w:rPr>
                 <w:color w:val="000000" w:themeColor="text1"/>
@@ -1270,17 +1788,27 @@
           </w:p>
           <w:p>
             <w:pPr>
-              <w:pStyle w:val="ListParagraph"/>
-              <w:numPr>
-                <w:ilvl w:val="0"/>
-                <w:numId w:val="13"/>
-              </w:numPr>
+              <w:shd w:val="clear" w:color="auto" w:fill="FFFFFF"/>
+              <w:snapToGrid w:val="0"/>
+              <w:spacing w:after="100" w:afterAutospacing="1"/>
+              <w:ind w:left="432" w:hanging="432"/>
+              <w:contextualSpacing/>
+              <w:jc w:val="both"/>
               <w:rPr>
                 <w:color w:val="000000" w:themeColor="text1"/>
                 <w:sz w:val="22"/>
                 <w:szCs w:val="22"/>
               </w:rPr>
             </w:pPr>
+            <w:r>
+              <w:rPr>
+                <w:color w:val="000000" w:themeColor="text1"/>
+                <w:sz w:val="22"/>
+                <w:szCs w:val="22"/>
+              </w:rPr>
+              <w:lastRenderedPageBreak/>
+              <w:t xml:space="preserve">[C5] </w:t>
+            </w:r>
             <w:r>
               <w:rPr>
                 <w:color w:val="000000" w:themeColor="text1"/>
@@ -1362,14 +1890,41 @@
               </w:rPr>
               <w:t>, 2023</w:t>
             </w:r>
+            <w:r>
+              <w:rPr>
+                <w:color w:val="000000" w:themeColor="text1"/>
+                <w:sz w:val="22"/>
+                <w:szCs w:val="22"/>
+              </w:rPr>
+              <w:t xml:space="preserve"> (</w:t>
+            </w:r>
+            <w:r>
+              <w:rPr>
+                <w:b/>
+                <w:bCs/>
+                <w:color w:val="000000" w:themeColor="text1"/>
+                <w:sz w:val="22"/>
+                <w:szCs w:val="22"/>
+              </w:rPr>
+              <w:t>Best Whole-body Control Paper Finalist</w:t>
+            </w:r>
+            <w:r>
+              <w:rPr>
+                <w:color w:val="000000" w:themeColor="text1"/>
+                <w:sz w:val="22"/>
+                <w:szCs w:val="22"/>
+              </w:rPr>
+              <w:t>)</w:t>
+            </w:r>
           </w:p>
           <w:p>
             <w:pPr>
-              <w:pStyle w:val="ListParagraph"/>
-              <w:numPr>
-                <w:ilvl w:val="0"/>
-                <w:numId w:val="13"/>
-              </w:numPr>
+              <w:shd w:val="clear" w:color="auto" w:fill="FFFFFF"/>
+              <w:snapToGrid w:val="0"/>
+              <w:spacing w:after="100" w:afterAutospacing="1"/>
+              <w:ind w:left="432" w:hanging="432"/>
+              <w:contextualSpacing/>
+              <w:jc w:val="both"/>
               <w:rPr>
                 <w:color w:val="000000" w:themeColor="text1"/>
                 <w:sz w:val="22"/>
@@ -1378,8 +1933,39 @@
             </w:pPr>
             <w:r>
               <w:rPr>
+                <w:color w:val="000000" w:themeColor="text1"/>
+                <w:sz w:val="22"/>
+                <w:szCs w:val="22"/>
+              </w:rPr>
+              <w:t xml:space="preserve">[C6] </w:t>
+            </w:r>
+            <w:r>
+              <w:rPr>
+                <w:color w:val="000000" w:themeColor="text1"/>
+                <w:sz w:val="22"/>
+                <w:szCs w:val="22"/>
+              </w:rPr>
+              <w:t>C. Gonzale</w:t>
+            </w:r>
+            <w:r>
+              <w:rPr>
+                <w:color w:val="000000" w:themeColor="text1"/>
+                <w:sz w:val="22"/>
+                <w:szCs w:val="22"/>
+              </w:rPr>
+              <w:t>z</w:t>
+            </w:r>
+            <w:r>
+              <w:rPr>
+                <w:color w:val="000000" w:themeColor="text1"/>
+                <w:sz w:val="22"/>
+                <w:szCs w:val="22"/>
+              </w:rPr>
+              <w:t>, </w:t>
+            </w:r>
+            <w:r>
+              <w:rPr>
                 <w:b/>
-                <w:bCs/>
                 <w:color w:val="000000" w:themeColor="text1"/>
                 <w:sz w:val="22"/>
                 <w:szCs w:val="22"/>
@@ -1392,7 +1978,7 @@
                 <w:sz w:val="22"/>
                 <w:szCs w:val="22"/>
               </w:rPr>
-              <w:t xml:space="preserve">, C. Gonzalez, J. Ahn, N. Paine, and L. </w:t>
+              <w:t xml:space="preserve">, P. Li, S. </w:t>
             </w:r>
             <w:proofErr w:type="spellStart"/>
             <w:r>
@@ -1401,6 +1987,24 @@
                 <w:sz w:val="22"/>
                 <w:szCs w:val="22"/>
               </w:rPr>
+              <w:t>Chinchali</w:t>
+            </w:r>
+            <w:proofErr w:type="spellEnd"/>
+            <w:r>
+              <w:rPr>
+                <w:color w:val="000000" w:themeColor="text1"/>
+                <w:sz w:val="22"/>
+                <w:szCs w:val="22"/>
+              </w:rPr>
+              <w:t xml:space="preserve">, and L. </w:t>
+            </w:r>
+            <w:proofErr w:type="spellStart"/>
+            <w:r>
+              <w:rPr>
+                <w:color w:val="000000" w:themeColor="text1"/>
+                <w:sz w:val="22"/>
+                <w:szCs w:val="22"/>
+              </w:rPr>
               <w:t>Sentis</w:t>
             </w:r>
             <w:proofErr w:type="spellEnd"/>
@@ -1410,7 +2014,45 @@
                 <w:sz w:val="22"/>
                 <w:szCs w:val="22"/>
               </w:rPr>
-              <w:t xml:space="preserve">, “Control and Evaluation of a Humanoid Robot with Rolling Contact Joints on its Lower Body,” </w:t>
+              <w:t>, “</w:t>
+            </w:r>
+            <w:r>
+              <w:rPr>
+                <w:rStyle w:val="Strong"/>
+                <w:b w:val="0"/>
+                <w:color w:val="000000" w:themeColor="text1"/>
+                <w:sz w:val="22"/>
+                <w:szCs w:val="22"/>
+              </w:rPr>
+              <w:t>Learning Adaptive Horizon Maps Based on Error Forecast for Model Predictive Control</w:t>
+            </w:r>
+            <w:r>
+              <w:rPr>
+                <w:rStyle w:val="Strong"/>
+                <w:b w:val="0"/>
+                <w:color w:val="000000" w:themeColor="text1"/>
+                <w:sz w:val="22"/>
+                <w:szCs w:val="22"/>
+              </w:rPr>
+              <w:t>,</w:t>
+            </w:r>
+            <w:r>
+              <w:rPr>
+                <w:rStyle w:val="Strong"/>
+                <w:b w:val="0"/>
+                <w:color w:val="000000" w:themeColor="text1"/>
+                <w:sz w:val="22"/>
+                <w:szCs w:val="22"/>
+              </w:rPr>
+              <w:t>”</w:t>
+            </w:r>
+            <w:r>
+              <w:rPr>
+                <w:color w:val="000000" w:themeColor="text1"/>
+                <w:sz w:val="22"/>
+                <w:szCs w:val="22"/>
+              </w:rPr>
+              <w:t xml:space="preserve"> </w:t>
             </w:r>
             <w:r>
               <w:rPr>
@@ -1420,7 +2062,37 @@
                 <w:sz w:val="22"/>
                 <w:szCs w:val="22"/>
               </w:rPr>
-              <w:t>Frontiers in Robotics and AI</w:t>
+              <w:t xml:space="preserve">IEEE </w:t>
+            </w:r>
+            <w:r>
+              <w:rPr>
+                <w:i/>
+                <w:iCs/>
+                <w:color w:val="000000" w:themeColor="text1"/>
+                <w:sz w:val="22"/>
+                <w:szCs w:val="22"/>
+              </w:rPr>
+              <w:t xml:space="preserve">Conference </w:t>
+            </w:r>
+            <w:r>
+              <w:rPr>
+                <w:i/>
+                <w:iCs/>
+                <w:color w:val="000000" w:themeColor="text1"/>
+                <w:sz w:val="22"/>
+                <w:szCs w:val="22"/>
+              </w:rPr>
+              <w:t>on Decision and Control</w:t>
+            </w:r>
+            <w:r>
+              <w:rPr>
+                <w:i/>
+                <w:iCs/>
+                <w:color w:val="000000" w:themeColor="text1"/>
+                <w:sz w:val="22"/>
+                <w:szCs w:val="22"/>
+              </w:rPr>
+              <w:t xml:space="preserve"> (CDC)</w:t>
             </w:r>
             <w:r>
               <w:rPr>
@@ -1433,542 +2105,466 @@
           </w:p>
           <w:p>
             <w:pPr>
-              <w:pStyle w:val="a"/>
-              <w:numPr>
-                <w:ilvl w:val="0"/>
-                <w:numId w:val="13"/>
-              </w:numPr>
-              <w:spacing w:line="240" w:lineRule="auto"/>
-              <w:rPr>
-                <w:bCs w:val="0"/>
-                <w:color w:val="000000" w:themeColor="text1"/>
+              <w:shd w:val="clear" w:color="auto" w:fill="FFFFFF"/>
+              <w:snapToGrid w:val="0"/>
+              <w:spacing w:after="100" w:afterAutospacing="1"/>
+              <w:ind w:left="432" w:hanging="432"/>
+              <w:contextualSpacing/>
+              <w:jc w:val="both"/>
+              <w:rPr>
+                <w:color w:val="000000" w:themeColor="text1"/>
+                <w:sz w:val="22"/>
+                <w:szCs w:val="22"/>
               </w:rPr>
             </w:pPr>
             <w:r>
               <w:rPr>
-                <w:bCs w:val="0"/>
-                <w:color w:val="000000" w:themeColor="text1"/>
-              </w:rPr>
-              <w:t>C. Gonzale</w:t>
-            </w:r>
-            <w:r>
-              <w:rPr>
-                <w:bCs w:val="0"/>
-                <w:color w:val="000000" w:themeColor="text1"/>
-              </w:rPr>
-              <w:t>z</w:t>
-            </w:r>
-            <w:r>
-              <w:rPr>
-                <w:bCs w:val="0"/>
-                <w:color w:val="000000" w:themeColor="text1"/>
-              </w:rPr>
-              <w:t>, </w:t>
+                <w:color w:val="000000" w:themeColor="text1"/>
+                <w:sz w:val="22"/>
+                <w:szCs w:val="22"/>
+              </w:rPr>
+              <w:t xml:space="preserve">[C7] </w:t>
+            </w:r>
+            <w:r>
+              <w:rPr>
+                <w:color w:val="000000" w:themeColor="text1"/>
+                <w:sz w:val="22"/>
+                <w:szCs w:val="22"/>
+              </w:rPr>
+              <w:t xml:space="preserve">J. Ahn, </w:t>
             </w:r>
             <w:r>
               <w:rPr>
                 <w:b/>
                 <w:color w:val="000000" w:themeColor="text1"/>
+                <w:sz w:val="22"/>
+                <w:szCs w:val="22"/>
               </w:rPr>
               <w:t>SH. Bang</w:t>
             </w:r>
             <w:r>
               <w:rPr>
-                <w:bCs w:val="0"/>
-                <w:color w:val="000000" w:themeColor="text1"/>
-              </w:rPr>
-              <w:t xml:space="preserve">, P. Li, S. </w:t>
+                <w:color w:val="000000" w:themeColor="text1"/>
+                <w:sz w:val="22"/>
+                <w:szCs w:val="22"/>
+              </w:rPr>
+              <w:t xml:space="preserve">, C. Gonzalez, Y. Yuan, and L. </w:t>
             </w:r>
             <w:proofErr w:type="spellStart"/>
             <w:r>
               <w:rPr>
-                <w:bCs w:val="0"/>
-                <w:color w:val="000000" w:themeColor="text1"/>
-              </w:rPr>
-              <w:t>Chinchali</w:t>
+                <w:color w:val="000000" w:themeColor="text1"/>
+                <w:sz w:val="22"/>
+                <w:szCs w:val="22"/>
+              </w:rPr>
+              <w:t>Sentis</w:t>
             </w:r>
             <w:proofErr w:type="spellEnd"/>
             <w:r>
               <w:rPr>
-                <w:bCs w:val="0"/>
-                <w:color w:val="000000" w:themeColor="text1"/>
-              </w:rPr>
-              <w:t xml:space="preserve">, and L. </w:t>
-            </w:r>
-            <w:proofErr w:type="spellStart"/>
-            <w:r>
-              <w:rPr>
-                <w:bCs w:val="0"/>
-                <w:color w:val="000000" w:themeColor="text1"/>
-              </w:rPr>
-              <w:t>Sentis</w:t>
-            </w:r>
-            <w:proofErr w:type="spellEnd"/>
-            <w:r>
-              <w:rPr>
-                <w:bCs w:val="0"/>
-                <w:color w:val="000000" w:themeColor="text1"/>
-              </w:rPr>
-              <w:t>, “</w:t>
-            </w:r>
-            <w:r>
-              <w:rPr>
-                <w:rStyle w:val="Strong"/>
-                <w:b w:val="0"/>
-                <w:color w:val="000000" w:themeColor="text1"/>
-              </w:rPr>
-              <w:t>Learning Adaptive Horizon Maps Based on Error Forecast for Model Predictive Control</w:t>
-            </w:r>
-            <w:r>
-              <w:rPr>
-                <w:rStyle w:val="Strong"/>
-                <w:b w:val="0"/>
-                <w:color w:val="000000" w:themeColor="text1"/>
-              </w:rPr>
-              <w:t>,</w:t>
-            </w:r>
-            <w:r>
-              <w:rPr>
-                <w:rStyle w:val="Strong"/>
-                <w:b w:val="0"/>
-                <w:color w:val="000000" w:themeColor="text1"/>
-              </w:rPr>
-              <w:t>”</w:t>
-            </w:r>
-            <w:r>
-              <w:rPr>
-                <w:bCs w:val="0"/>
-                <w:color w:val="000000" w:themeColor="text1"/>
-              </w:rPr>
-              <w:t xml:space="preserve"> </w:t>
-            </w:r>
-            <w:r>
-              <w:rPr>
-                <w:bCs w:val="0"/>
+                <w:color w:val="000000" w:themeColor="text1"/>
+                <w:sz w:val="22"/>
+                <w:szCs w:val="22"/>
+              </w:rPr>
+              <w:t>, “Data-driven safety verification for legged robots,”</w:t>
+            </w:r>
+            <w:r>
+              <w:rPr>
                 <w:i/>
                 <w:iCs/>
                 <w:color w:val="000000" w:themeColor="text1"/>
-              </w:rPr>
-              <w:t xml:space="preserve">IEEE </w:t>
-            </w:r>
-            <w:r>
-              <w:rPr>
-                <w:bCs w:val="0"/>
-                <w:i/>
-                <w:iCs/>
-                <w:color w:val="000000" w:themeColor="text1"/>
-              </w:rPr>
-              <w:t xml:space="preserve">Conference </w:t>
-            </w:r>
-            <w:r>
-              <w:rPr>
-                <w:bCs w:val="0"/>
-                <w:i/>
-                <w:iCs/>
-                <w:color w:val="000000" w:themeColor="text1"/>
-              </w:rPr>
-              <w:t>on Decision and Control</w:t>
-            </w:r>
-            <w:r>
-              <w:rPr>
-                <w:bCs w:val="0"/>
-                <w:i/>
-                <w:iCs/>
-                <w:color w:val="000000" w:themeColor="text1"/>
-              </w:rPr>
-              <w:t xml:space="preserve"> (CDC)</w:t>
-            </w:r>
-            <w:r>
-              <w:rPr>
-                <w:bCs w:val="0"/>
-                <w:color w:val="000000" w:themeColor="text1"/>
-              </w:rPr>
-              <w:t>, 2023</w:t>
+                <w:sz w:val="22"/>
+                <w:szCs w:val="22"/>
+              </w:rPr>
+              <w:t xml:space="preserve"> IEEE-RAS International Conference on Humanoid Robots (Humanoids)</w:t>
+            </w:r>
+            <w:r>
+              <w:rPr>
+                <w:color w:val="000000" w:themeColor="text1"/>
+                <w:sz w:val="22"/>
+                <w:szCs w:val="22"/>
+              </w:rPr>
+              <w:t>, 2022</w:t>
             </w:r>
           </w:p>
           <w:p>
             <w:pPr>
-              <w:pStyle w:val="a"/>
-              <w:numPr>
-                <w:ilvl w:val="0"/>
-                <w:numId w:val="13"/>
-              </w:numPr>
-              <w:spacing w:line="240" w:lineRule="auto"/>
-              <w:rPr>
+              <w:shd w:val="clear" w:color="auto" w:fill="FFFFFF"/>
+              <w:snapToGrid w:val="0"/>
+              <w:spacing w:after="100" w:afterAutospacing="1"/>
+              <w:ind w:left="432" w:hanging="432"/>
+              <w:contextualSpacing/>
+              <w:jc w:val="both"/>
+              <w:rPr>
+                <w:color w:val="000000" w:themeColor="text1"/>
+                <w:sz w:val="22"/>
+                <w:szCs w:val="22"/>
+              </w:rPr>
+            </w:pPr>
+            <w:r>
+              <w:rPr>
+                <w:rStyle w:val="Strong"/>
+                <w:b w:val="0"/>
                 <w:bCs w:val="0"/>
                 <w:color w:val="000000" w:themeColor="text1"/>
-              </w:rPr>
-            </w:pPr>
-            <w:r>
-              <w:rPr>
+                <w:sz w:val="22"/>
+                <w:szCs w:val="22"/>
+              </w:rPr>
+              <w:t>[</w:t>
+            </w:r>
+            <w:r>
+              <w:rPr>
+                <w:rStyle w:val="Strong"/>
+                <w:b w:val="0"/>
                 <w:bCs w:val="0"/>
-                <w:color w:val="000000" w:themeColor="text1"/>
-              </w:rPr>
-              <w:t xml:space="preserve">J. Ahn, </w:t>
+                <w:sz w:val="22"/>
+                <w:szCs w:val="22"/>
+              </w:rPr>
+              <w:t>C8]</w:t>
+            </w:r>
+            <w:r>
+              <w:rPr>
+                <w:rStyle w:val="Strong"/>
+                <w:sz w:val="22"/>
+                <w:szCs w:val="22"/>
+              </w:rPr>
+              <w:t xml:space="preserve"> </w:t>
+            </w:r>
+            <w:r>
+              <w:rPr>
+                <w:rStyle w:val="Strong"/>
+                <w:b w:val="0"/>
+                <w:bCs w:val="0"/>
+                <w:color w:val="000000" w:themeColor="text1"/>
+                <w:sz w:val="22"/>
+                <w:szCs w:val="22"/>
+              </w:rPr>
+              <w:t>J. Lee</w:t>
+            </w:r>
+            <w:r>
+              <w:rPr>
+                <w:color w:val="000000" w:themeColor="text1"/>
+                <w:sz w:val="22"/>
+                <w:szCs w:val="22"/>
+              </w:rPr>
+              <w:t xml:space="preserve">, </w:t>
             </w:r>
             <w:r>
               <w:rPr>
                 <w:b/>
-                <w:color w:val="000000" w:themeColor="text1"/>
+                <w:bCs/>
+                <w:color w:val="000000" w:themeColor="text1"/>
+                <w:sz w:val="22"/>
+                <w:szCs w:val="22"/>
               </w:rPr>
               <w:t>SH. Bang</w:t>
             </w:r>
             <w:r>
               <w:rPr>
-                <w:bCs w:val="0"/>
-                <w:color w:val="000000" w:themeColor="text1"/>
-              </w:rPr>
-              <w:t xml:space="preserve">, C. Gonzalez, Y. Yuan, and L. </w:t>
+                <w:color w:val="000000" w:themeColor="text1"/>
+                <w:sz w:val="22"/>
+                <w:szCs w:val="22"/>
+              </w:rPr>
+              <w:t xml:space="preserve">, E. </w:t>
             </w:r>
             <w:proofErr w:type="spellStart"/>
             <w:r>
               <w:rPr>
-                <w:bCs w:val="0"/>
-                <w:color w:val="000000" w:themeColor="text1"/>
+                <w:color w:val="000000" w:themeColor="text1"/>
+                <w:sz w:val="22"/>
+                <w:szCs w:val="22"/>
+              </w:rPr>
+              <w:t>Bakolas</w:t>
+            </w:r>
+            <w:proofErr w:type="spellEnd"/>
+            <w:r>
+              <w:rPr>
+                <w:color w:val="000000" w:themeColor="text1"/>
+                <w:sz w:val="22"/>
+                <w:szCs w:val="22"/>
+              </w:rPr>
+              <w:t xml:space="preserve">, and L. </w:t>
+            </w:r>
+            <w:proofErr w:type="spellStart"/>
+            <w:r>
+              <w:rPr>
+                <w:color w:val="000000" w:themeColor="text1"/>
+                <w:sz w:val="22"/>
+                <w:szCs w:val="22"/>
               </w:rPr>
               <w:t>Sentis</w:t>
             </w:r>
             <w:proofErr w:type="spellEnd"/>
             <w:r>
               <w:rPr>
-                <w:bCs w:val="0"/>
-                <w:color w:val="000000" w:themeColor="text1"/>
-              </w:rPr>
-              <w:t>, “Data-driven safety verification for legged robots,”</w:t>
-            </w:r>
-            <w:r>
-              <w:rPr>
-                <w:bCs w:val="0"/>
+                <w:color w:val="000000" w:themeColor="text1"/>
+                <w:sz w:val="22"/>
+                <w:szCs w:val="22"/>
+              </w:rPr>
+              <w:t>, “MPC-Based Hierarchical Task Space Control of Underactuated and Constrained Robots for Execution of Multiple Tasks</w:t>
+            </w:r>
+            <w:r>
+              <w:rPr>
+                <w:color w:val="000000" w:themeColor="text1"/>
+                <w:sz w:val="22"/>
+                <w:szCs w:val="22"/>
+              </w:rPr>
+              <w:t>,</w:t>
+            </w:r>
+            <w:r>
+              <w:rPr>
+                <w:color w:val="000000" w:themeColor="text1"/>
+                <w:sz w:val="22"/>
+                <w:szCs w:val="22"/>
+              </w:rPr>
+              <w:t xml:space="preserve">” </w:t>
+            </w:r>
+            <w:r>
+              <w:rPr>
                 <w:i/>
                 <w:iCs/>
                 <w:color w:val="000000" w:themeColor="text1"/>
-              </w:rPr>
-              <w:t xml:space="preserve"> IEEE-RAS International Conference on Humanoid Robots (Humanoids)</w:t>
-            </w:r>
-            <w:r>
-              <w:rPr>
-                <w:bCs w:val="0"/>
-                <w:color w:val="000000" w:themeColor="text1"/>
-              </w:rPr>
-              <w:t>, 2022</w:t>
+                <w:sz w:val="22"/>
+                <w:szCs w:val="22"/>
+              </w:rPr>
+              <w:t xml:space="preserve">IEEE Conference on Decision and Control (CDC) </w:t>
+            </w:r>
+            <w:r>
+              <w:rPr>
+                <w:color w:val="000000" w:themeColor="text1"/>
+                <w:sz w:val="22"/>
+                <w:szCs w:val="22"/>
+              </w:rPr>
+              <w:t>2020</w:t>
             </w:r>
           </w:p>
           <w:p>
             <w:pPr>
-              <w:pStyle w:val="a"/>
-              <w:numPr>
-                <w:ilvl w:val="0"/>
-                <w:numId w:val="13"/>
-              </w:numPr>
-              <w:spacing w:line="240" w:lineRule="auto"/>
-              <w:rPr>
-                <w:bCs w:val="0"/>
-                <w:color w:val="000000" w:themeColor="text1"/>
+              <w:shd w:val="clear" w:color="auto" w:fill="FFFFFF"/>
+              <w:snapToGrid w:val="0"/>
+              <w:spacing w:after="100" w:afterAutospacing="1"/>
+              <w:ind w:left="432" w:hanging="432"/>
+              <w:contextualSpacing/>
+              <w:jc w:val="both"/>
+              <w:rPr>
+                <w:color w:val="000000" w:themeColor="text1"/>
+                <w:sz w:val="22"/>
+                <w:szCs w:val="22"/>
               </w:rPr>
             </w:pPr>
             <w:r>
               <w:rPr>
-                <w:bCs w:val="0"/>
-                <w:color w:val="000000" w:themeColor="text1"/>
-              </w:rPr>
-              <w:t xml:space="preserve">J. Lee, J. Ahn, D. Kim, </w:t>
+                <w:color w:val="000000" w:themeColor="text1"/>
+                <w:sz w:val="22"/>
+                <w:szCs w:val="22"/>
+              </w:rPr>
+              <w:t xml:space="preserve">[C9] </w:t>
+            </w:r>
+            <w:r>
+              <w:rPr>
+                <w:color w:val="000000" w:themeColor="text1"/>
+                <w:sz w:val="22"/>
+                <w:szCs w:val="22"/>
+              </w:rPr>
+              <w:t xml:space="preserve">J. Ahn, D. Kim, </w:t>
             </w:r>
             <w:r>
               <w:rPr>
                 <w:b/>
-                <w:color w:val="000000" w:themeColor="text1"/>
-              </w:rPr>
-              <w:t>SH. Bang</w:t>
-            </w:r>
-            <w:r>
-              <w:rPr>
-                <w:bCs w:val="0"/>
-                <w:color w:val="000000" w:themeColor="text1"/>
-              </w:rPr>
-              <w:t xml:space="preserve">, and L. Sentis, “Online gain adaptation of whole-body control for legged robots with unknown disturbances,” </w:t>
-            </w:r>
-            <w:r>
-              <w:rPr>
-                <w:bCs w:val="0"/>
+                <w:bCs/>
+                <w:color w:val="000000" w:themeColor="text1"/>
+                <w:sz w:val="22"/>
+                <w:szCs w:val="22"/>
+              </w:rPr>
+              <w:t>S</w:t>
+            </w:r>
+            <w:r>
+              <w:rPr>
+                <w:b/>
+                <w:bCs/>
+                <w:color w:val="000000" w:themeColor="text1"/>
+                <w:sz w:val="22"/>
+                <w:szCs w:val="22"/>
+              </w:rPr>
+              <w:t>H</w:t>
+            </w:r>
+            <w:r>
+              <w:rPr>
+                <w:b/>
+                <w:bCs/>
+                <w:color w:val="000000" w:themeColor="text1"/>
+                <w:sz w:val="22"/>
+                <w:szCs w:val="22"/>
+              </w:rPr>
+              <w:t>. Bang</w:t>
+            </w:r>
+            <w:r>
+              <w:rPr>
+                <w:color w:val="000000" w:themeColor="text1"/>
+                <w:sz w:val="22"/>
+                <w:szCs w:val="22"/>
+              </w:rPr>
+              <w:t xml:space="preserve">, N. Paine, and L. Sentis, “Control of a </w:t>
+            </w:r>
+            <w:proofErr w:type="gramStart"/>
+            <w:r>
+              <w:rPr>
+                <w:color w:val="000000" w:themeColor="text1"/>
+                <w:sz w:val="22"/>
+                <w:szCs w:val="22"/>
+              </w:rPr>
+              <w:t>H</w:t>
+            </w:r>
+            <w:r>
+              <w:rPr>
+                <w:color w:val="000000" w:themeColor="text1"/>
+                <w:sz w:val="22"/>
+                <w:szCs w:val="22"/>
+              </w:rPr>
+              <w:t xml:space="preserve">igh </w:t>
+            </w:r>
+            <w:r>
+              <w:rPr>
+                <w:color w:val="000000" w:themeColor="text1"/>
+                <w:sz w:val="22"/>
+                <w:szCs w:val="22"/>
+              </w:rPr>
+              <w:t>P</w:t>
+            </w:r>
+            <w:r>
+              <w:rPr>
+                <w:color w:val="000000" w:themeColor="text1"/>
+                <w:sz w:val="22"/>
+                <w:szCs w:val="22"/>
+              </w:rPr>
+              <w:t>erformance</w:t>
+            </w:r>
+            <w:proofErr w:type="gramEnd"/>
+            <w:r>
+              <w:rPr>
+                <w:color w:val="000000" w:themeColor="text1"/>
+                <w:sz w:val="22"/>
+                <w:szCs w:val="22"/>
+              </w:rPr>
+              <w:t xml:space="preserve"> </w:t>
+            </w:r>
+            <w:r>
+              <w:rPr>
+                <w:color w:val="000000" w:themeColor="text1"/>
+                <w:sz w:val="22"/>
+                <w:szCs w:val="22"/>
+              </w:rPr>
+              <w:t>B</w:t>
+            </w:r>
+            <w:r>
+              <w:rPr>
+                <w:color w:val="000000" w:themeColor="text1"/>
+                <w:sz w:val="22"/>
+                <w:szCs w:val="22"/>
+              </w:rPr>
+              <w:t xml:space="preserve">ipedal </w:t>
+            </w:r>
+            <w:r>
+              <w:rPr>
+                <w:color w:val="000000" w:themeColor="text1"/>
+                <w:sz w:val="22"/>
+                <w:szCs w:val="22"/>
+              </w:rPr>
+              <w:t>R</w:t>
+            </w:r>
+            <w:r>
+              <w:rPr>
+                <w:color w:val="000000" w:themeColor="text1"/>
+                <w:sz w:val="22"/>
+                <w:szCs w:val="22"/>
+              </w:rPr>
+              <w:t xml:space="preserve">obot </w:t>
+            </w:r>
+            <w:r>
+              <w:rPr>
+                <w:color w:val="000000" w:themeColor="text1"/>
+                <w:sz w:val="22"/>
+                <w:szCs w:val="22"/>
+              </w:rPr>
+              <w:t>U</w:t>
+            </w:r>
+            <w:r>
+              <w:rPr>
+                <w:color w:val="000000" w:themeColor="text1"/>
+                <w:sz w:val="22"/>
+                <w:szCs w:val="22"/>
+              </w:rPr>
+              <w:t xml:space="preserve">sing </w:t>
+            </w:r>
+            <w:r>
+              <w:rPr>
+                <w:color w:val="000000" w:themeColor="text1"/>
+                <w:sz w:val="22"/>
+                <w:szCs w:val="22"/>
+              </w:rPr>
+              <w:t>V</w:t>
+            </w:r>
+            <w:r>
+              <w:rPr>
+                <w:color w:val="000000" w:themeColor="text1"/>
+                <w:sz w:val="22"/>
+                <w:szCs w:val="22"/>
+              </w:rPr>
+              <w:t xml:space="preserve">iscoelastic </w:t>
+            </w:r>
+            <w:r>
+              <w:rPr>
+                <w:color w:val="000000" w:themeColor="text1"/>
+                <w:sz w:val="22"/>
+                <w:szCs w:val="22"/>
+              </w:rPr>
+              <w:t>L</w:t>
+            </w:r>
+            <w:r>
+              <w:rPr>
+                <w:color w:val="000000" w:themeColor="text1"/>
+                <w:sz w:val="22"/>
+                <w:szCs w:val="22"/>
+              </w:rPr>
+              <w:t xml:space="preserve">iquid </w:t>
+            </w:r>
+            <w:r>
+              <w:rPr>
+                <w:color w:val="000000" w:themeColor="text1"/>
+                <w:sz w:val="22"/>
+                <w:szCs w:val="22"/>
+              </w:rPr>
+              <w:t>C</w:t>
+            </w:r>
+            <w:r>
+              <w:rPr>
+                <w:color w:val="000000" w:themeColor="text1"/>
+                <w:sz w:val="22"/>
+                <w:szCs w:val="22"/>
+              </w:rPr>
+              <w:t xml:space="preserve">ooled </w:t>
+            </w:r>
+            <w:r>
+              <w:rPr>
+                <w:color w:val="000000" w:themeColor="text1"/>
+                <w:sz w:val="22"/>
+                <w:szCs w:val="22"/>
+              </w:rPr>
+              <w:t>A</w:t>
+            </w:r>
+            <w:r>
+              <w:rPr>
+                <w:color w:val="000000" w:themeColor="text1"/>
+                <w:sz w:val="22"/>
+                <w:szCs w:val="22"/>
+              </w:rPr>
+              <w:t xml:space="preserve">ctuators,” </w:t>
+            </w:r>
+            <w:r>
+              <w:rPr>
                 <w:i/>
                 <w:iCs/>
                 <w:color w:val="000000" w:themeColor="text1"/>
-              </w:rPr>
-              <w:t>Frontiers in Robotics and AI</w:t>
-            </w:r>
-            <w:r>
-              <w:rPr>
-                <w:bCs w:val="0"/>
-                <w:color w:val="000000" w:themeColor="text1"/>
-              </w:rPr>
-              <w:t>, vol. 8, 2022.</w:t>
-            </w:r>
-          </w:p>
-          <w:p>
-            <w:pPr>
-              <w:pStyle w:val="ListParagraph"/>
-              <w:numPr>
-                <w:ilvl w:val="0"/>
-                <w:numId w:val="13"/>
-              </w:numPr>
-              <w:rPr>
-                <w:color w:val="000000" w:themeColor="text1"/>
-                <w:sz w:val="22"/>
-                <w:szCs w:val="22"/>
-              </w:rPr>
-            </w:pPr>
-            <w:r>
-              <w:rPr>
-                <w:color w:val="000000" w:themeColor="text1"/>
-                <w:sz w:val="22"/>
-                <w:szCs w:val="22"/>
-              </w:rPr>
-              <w:lastRenderedPageBreak/>
-              <w:t xml:space="preserve">J. Ahn, S. J. Jorgensen, </w:t>
-            </w:r>
-            <w:r>
-              <w:rPr>
-                <w:b/>
-                <w:bCs/>
-                <w:color w:val="000000" w:themeColor="text1"/>
-                <w:sz w:val="22"/>
-                <w:szCs w:val="22"/>
-              </w:rPr>
-              <w:t>SH. Bang</w:t>
-            </w:r>
-            <w:r>
-              <w:rPr>
-                <w:color w:val="000000" w:themeColor="text1"/>
-                <w:sz w:val="22"/>
-                <w:szCs w:val="22"/>
-              </w:rPr>
-              <w:t xml:space="preserve">, and L. Sentis, “Versatile locomotion planning and control for humanoid robots,” </w:t>
-            </w:r>
-            <w:r>
-              <w:rPr>
-                <w:i/>
-                <w:iCs/>
-                <w:color w:val="000000" w:themeColor="text1"/>
-                <w:sz w:val="22"/>
-                <w:szCs w:val="22"/>
-              </w:rPr>
-              <w:t>Frontiers in Robotics and AI</w:t>
-            </w:r>
-            <w:r>
-              <w:rPr>
-                <w:color w:val="000000" w:themeColor="text1"/>
-                <w:sz w:val="22"/>
-                <w:szCs w:val="22"/>
-              </w:rPr>
-              <w:t>, vol. 8, 2021.</w:t>
-            </w:r>
-          </w:p>
-          <w:p>
-            <w:pPr>
-              <w:pStyle w:val="cdt4ke"/>
-              <w:numPr>
-                <w:ilvl w:val="0"/>
-                <w:numId w:val="13"/>
-              </w:numPr>
-              <w:spacing w:before="0" w:beforeAutospacing="0" w:after="0" w:afterAutospacing="0"/>
-              <w:jc w:val="both"/>
-              <w:rPr>
-                <w:i/>
-                <w:iCs/>
-                <w:color w:val="000000" w:themeColor="text1"/>
-                <w:sz w:val="22"/>
-                <w:szCs w:val="22"/>
-              </w:rPr>
-            </w:pPr>
-            <w:r>
-              <w:rPr>
-                <w:rStyle w:val="Strong"/>
-                <w:b w:val="0"/>
-                <w:bCs w:val="0"/>
-                <w:color w:val="000000" w:themeColor="text1"/>
-                <w:sz w:val="22"/>
-                <w:szCs w:val="22"/>
-              </w:rPr>
-              <w:t>J. Lee</w:t>
-            </w:r>
-            <w:r>
-              <w:rPr>
-                <w:color w:val="000000" w:themeColor="text1"/>
-                <w:sz w:val="22"/>
-                <w:szCs w:val="22"/>
-              </w:rPr>
-              <w:t xml:space="preserve">, </w:t>
-            </w:r>
-            <w:r>
-              <w:rPr>
-                <w:b/>
-                <w:bCs/>
-                <w:color w:val="000000" w:themeColor="text1"/>
-                <w:sz w:val="22"/>
-                <w:szCs w:val="22"/>
-              </w:rPr>
-              <w:t>SH. Bang</w:t>
-            </w:r>
-            <w:r>
-              <w:rPr>
-                <w:color w:val="000000" w:themeColor="text1"/>
-                <w:sz w:val="22"/>
-                <w:szCs w:val="22"/>
-              </w:rPr>
-              <w:t xml:space="preserve">, E. </w:t>
-            </w:r>
-            <w:proofErr w:type="spellStart"/>
-            <w:r>
-              <w:rPr>
-                <w:color w:val="000000" w:themeColor="text1"/>
-                <w:sz w:val="22"/>
-                <w:szCs w:val="22"/>
-              </w:rPr>
-              <w:t>Bakolas</w:t>
-            </w:r>
-            <w:proofErr w:type="spellEnd"/>
-            <w:r>
-              <w:rPr>
-                <w:color w:val="000000" w:themeColor="text1"/>
-                <w:sz w:val="22"/>
-                <w:szCs w:val="22"/>
-              </w:rPr>
-              <w:t xml:space="preserve">, and L. </w:t>
-            </w:r>
-            <w:proofErr w:type="spellStart"/>
-            <w:r>
-              <w:rPr>
-                <w:color w:val="000000" w:themeColor="text1"/>
-                <w:sz w:val="22"/>
-                <w:szCs w:val="22"/>
-              </w:rPr>
-              <w:t>Sentis</w:t>
-            </w:r>
-            <w:proofErr w:type="spellEnd"/>
-            <w:r>
-              <w:rPr>
-                <w:color w:val="000000" w:themeColor="text1"/>
-                <w:sz w:val="22"/>
-                <w:szCs w:val="22"/>
-              </w:rPr>
-              <w:t>, “MPC-Based Hierarchical Task Space Control of Underactuated and Constrained Robots for Execution of Multiple Tasks</w:t>
-            </w:r>
-            <w:r>
-              <w:rPr>
-                <w:color w:val="000000" w:themeColor="text1"/>
-                <w:sz w:val="22"/>
-                <w:szCs w:val="22"/>
-              </w:rPr>
-              <w:t>,</w:t>
-            </w:r>
-            <w:r>
-              <w:rPr>
-                <w:color w:val="000000" w:themeColor="text1"/>
-                <w:sz w:val="22"/>
-                <w:szCs w:val="22"/>
-              </w:rPr>
-              <w:t xml:space="preserve">” </w:t>
-            </w:r>
-            <w:r>
-              <w:rPr>
-                <w:i/>
-                <w:iCs/>
-                <w:color w:val="000000" w:themeColor="text1"/>
-                <w:sz w:val="22"/>
-                <w:szCs w:val="22"/>
-              </w:rPr>
-              <w:t xml:space="preserve">IEEE Conference on Decision and Control (CDC) </w:t>
-            </w:r>
-            <w:r>
-              <w:rPr>
-                <w:color w:val="000000" w:themeColor="text1"/>
-                <w:sz w:val="22"/>
-                <w:szCs w:val="22"/>
-              </w:rPr>
-              <w:t>2020</w:t>
-            </w:r>
-          </w:p>
-          <w:p>
-            <w:pPr>
-              <w:pStyle w:val="ListParagraph"/>
-              <w:numPr>
-                <w:ilvl w:val="0"/>
-                <w:numId w:val="13"/>
-              </w:numPr>
-              <w:rPr>
-                <w:sz w:val="22"/>
-                <w:szCs w:val="22"/>
-              </w:rPr>
-            </w:pPr>
-            <w:r>
-              <w:rPr>
-                <w:color w:val="000000" w:themeColor="text1"/>
-                <w:sz w:val="22"/>
-                <w:szCs w:val="22"/>
-              </w:rPr>
-              <w:t xml:space="preserve">J. Ahn, D. Kim, </w:t>
-            </w:r>
-            <w:r>
-              <w:rPr>
-                <w:b/>
-                <w:bCs/>
-                <w:color w:val="000000" w:themeColor="text1"/>
-                <w:sz w:val="22"/>
-                <w:szCs w:val="22"/>
-              </w:rPr>
-              <w:t>S</w:t>
-            </w:r>
-            <w:r>
-              <w:rPr>
-                <w:b/>
-                <w:bCs/>
-                <w:color w:val="000000" w:themeColor="text1"/>
-                <w:sz w:val="22"/>
-                <w:szCs w:val="22"/>
-              </w:rPr>
-              <w:t>H</w:t>
-            </w:r>
-            <w:r>
-              <w:rPr>
-                <w:b/>
-                <w:bCs/>
-                <w:color w:val="000000" w:themeColor="text1"/>
-                <w:sz w:val="22"/>
-                <w:szCs w:val="22"/>
-              </w:rPr>
-              <w:t>. Bang</w:t>
-            </w:r>
-            <w:r>
-              <w:rPr>
-                <w:color w:val="000000" w:themeColor="text1"/>
-                <w:sz w:val="22"/>
-                <w:szCs w:val="22"/>
-              </w:rPr>
-              <w:t xml:space="preserve">, N. Paine, and L. Sentis, “Control of a </w:t>
-            </w:r>
-            <w:proofErr w:type="gramStart"/>
-            <w:r>
-              <w:rPr>
-                <w:color w:val="000000" w:themeColor="text1"/>
-                <w:sz w:val="22"/>
-                <w:szCs w:val="22"/>
-              </w:rPr>
-              <w:t>high performance</w:t>
-            </w:r>
-            <w:proofErr w:type="gramEnd"/>
-            <w:r>
-              <w:rPr>
-                <w:color w:val="000000" w:themeColor="text1"/>
-                <w:sz w:val="22"/>
-                <w:szCs w:val="22"/>
-              </w:rPr>
-              <w:t xml:space="preserve"> bipedal robot using viscoelastic liquid cooled actuators,” </w:t>
-            </w:r>
-            <w:r>
-              <w:rPr>
-                <w:i/>
-                <w:iCs/>
-                <w:color w:val="000000" w:themeColor="text1"/>
                 <w:sz w:val="22"/>
                 <w:szCs w:val="22"/>
               </w:rPr>
@@ -1981,125 +2577,6 @@
                 <w:szCs w:val="22"/>
               </w:rPr>
               <w:t>, 2019</w:t>
-            </w:r>
-          </w:p>
-        </w:tc>
-      </w:tr>
-    </w:tbl>
-    <w:p>
-      <w:pPr>
-        <w:rPr>
-          <w:b/>
-          <w:bCs/>
-        </w:rPr>
-      </w:pPr>
-    </w:p>
-    <w:p>
-      <w:pPr>
-        <w:pBdr>
-          <w:bottom w:val="single" w:sz="12" w:space="1" w:color="auto"/>
-        </w:pBdr>
-        <w:rPr>
-          <w:b/>
-          <w:bCs/>
-        </w:rPr>
-      </w:pPr>
-      <w:r>
-        <w:rPr>
-          <w:b/>
-          <w:bCs/>
-        </w:rPr>
-        <w:t>UNDER REVIEW</w:t>
-      </w:r>
-    </w:p>
-    <w:tbl>
-      <w:tblPr>
-        <w:tblStyle w:val="TableGrid"/>
-        <w:tblW w:w="10440" w:type="dxa"/>
-        <w:tblBorders>
-          <w:left w:val="none" w:sz="0" w:space="0" w:color="auto"/>
-          <w:bottom w:val="none" w:sz="0" w:space="0" w:color="auto"/>
-          <w:right w:val="none" w:sz="0" w:space="0" w:color="auto"/>
-          <w:insideH w:val="none" w:sz="0" w:space="0" w:color="auto"/>
-          <w:insideV w:val="none" w:sz="0" w:space="0" w:color="auto"/>
-        </w:tblBorders>
-        <w:tblLook w:val="04A0" w:firstRow="1" w:lastRow="0" w:firstColumn="1" w:lastColumn="0" w:noHBand="0" w:noVBand="1"/>
-      </w:tblPr>
-      <w:tblGrid>
-        <w:gridCol w:w="10440"/>
-      </w:tblGrid>
-      <w:tr>
-        <w:trPr>
-          <w:trHeight w:val="552"/>
-        </w:trPr>
-        <w:tc>
-          <w:tcPr>
-            <w:tcW w:w="10440" w:type="dxa"/>
-            <w:tcBorders>
-              <w:top w:val="nil"/>
-            </w:tcBorders>
-          </w:tcPr>
-          <w:p>
-            <w:pPr>
-              <w:pStyle w:val="ListParagraph"/>
-              <w:numPr>
-                <w:ilvl w:val="0"/>
-                <w:numId w:val="21"/>
-              </w:numPr>
-              <w:shd w:val="clear" w:color="auto" w:fill="FFFFFF"/>
-              <w:spacing w:before="100" w:beforeAutospacing="1"/>
-              <w:rPr>
-                <w:rFonts w:ascii="Arial" w:hAnsi="Arial" w:cs="Arial"/>
-                <w:b/>
-                <w:bCs/>
-                <w:color w:val="282828"/>
-                <w:sz w:val="22"/>
-                <w:szCs w:val="22"/>
-              </w:rPr>
-            </w:pPr>
-            <w:r>
-              <w:rPr>
-                <w:b/>
-                <w:bCs/>
-                <w:color w:val="282828"/>
-                <w:sz w:val="22"/>
-                <w:szCs w:val="22"/>
-              </w:rPr>
-              <w:t xml:space="preserve">SH. Bang, </w:t>
-            </w:r>
-            <w:r>
-              <w:rPr>
-                <w:color w:val="282828"/>
-                <w:sz w:val="22"/>
-                <w:szCs w:val="22"/>
-              </w:rPr>
-              <w:t xml:space="preserve">C. Gonzalez, G. Moore, DH. Kang, M. Seo, and L. </w:t>
-            </w:r>
-            <w:proofErr w:type="spellStart"/>
-            <w:r>
-              <w:rPr>
-                <w:color w:val="282828"/>
-                <w:sz w:val="22"/>
-                <w:szCs w:val="22"/>
-              </w:rPr>
-              <w:t>Sentis</w:t>
-            </w:r>
-            <w:proofErr w:type="spellEnd"/>
-            <w:r>
-              <w:rPr>
-                <w:color w:val="282828"/>
-                <w:sz w:val="22"/>
-                <w:szCs w:val="22"/>
-              </w:rPr>
-              <w:t>, “RPC: A Modular Framework for Robot Planning, Control, and Deployment</w:t>
-            </w:r>
-            <w:r>
-              <w:rPr>
-                <w:color w:val="282828"/>
-                <w:sz w:val="22"/>
-                <w:szCs w:val="22"/>
-              </w:rPr>
-              <w:t>,”</w:t>
             </w:r>
           </w:p>
         </w:tc>
@@ -2141,7 +2618,7 @@
     <w:tbl>
       <w:tblPr>
         <w:tblStyle w:val="TableGrid"/>
-        <w:tblW w:w="10454" w:type="dxa"/>
+        <w:tblW w:w="10170" w:type="dxa"/>
         <w:tblBorders>
           <w:top w:val="none" w:sz="0" w:space="0" w:color="auto"/>
           <w:left w:val="none" w:sz="0" w:space="0" w:color="auto"/>
@@ -2154,9 +2631,12 @@
       </w:tblPr>
       <w:tblGrid>
         <w:gridCol w:w="2335"/>
-        <w:gridCol w:w="8119"/>
+        <w:gridCol w:w="7835"/>
       </w:tblGrid>
       <w:tr>
+        <w:trPr>
+          <w:trHeight w:val="913"/>
+        </w:trPr>
         <w:tc>
           <w:tcPr>
             <w:tcW w:w="2335" w:type="dxa"/>
@@ -2176,25 +2656,17 @@
             </w:r>
           </w:p>
           <w:p/>
-          <w:p>
-            <w:pPr>
-              <w:rPr>
-                <w:rFonts w:eastAsia="Malgun Gothic"/>
-                <w:bCs/>
-                <w:sz w:val="22"/>
-                <w:szCs w:val="22"/>
-              </w:rPr>
-            </w:pPr>
-          </w:p>
           <w:p/>
         </w:tc>
         <w:tc>
           <w:tcPr>
-            <w:tcW w:w="8119" w:type="dxa"/>
+            <w:tcW w:w="7835" w:type="dxa"/>
           </w:tcPr>
           <w:p>
             <w:pPr>
               <w:pStyle w:val="a"/>
+              <w:spacing w:line="240" w:lineRule="auto"/>
+              <w:jc w:val="both"/>
               <w:rPr>
                 <w:b/>
                 <w:bCs w:val="0"/>
@@ -2210,6 +2682,7 @@
           </w:p>
           <w:p>
             <w:pPr>
+              <w:jc w:val="both"/>
               <w:rPr>
                 <w:rFonts w:eastAsiaTheme="minorEastAsia"/>
                 <w:i/>
@@ -2224,7 +2697,7 @@
                 <w:sz w:val="22"/>
                 <w:szCs w:val="22"/>
               </w:rPr>
-              <w:t>The University of Texas at Austin, Aerospace Engineering &amp; Engineering Mechanics</w:t>
+              <w:t>The University of Texas at Austin, Aerospace Engineering</w:t>
             </w:r>
             <w:r>
               <w:rPr>
@@ -2265,6 +2738,7 @@
           </w:p>
           <w:p>
             <w:pPr>
+              <w:jc w:val="both"/>
               <w:rPr>
                 <w:rFonts w:eastAsiaTheme="minorEastAsia"/>
                 <w:color w:val="000000" w:themeColor="text1"/>
@@ -2321,17 +2795,6 @@
               <w:t xml:space="preserve"> May. 2021</w:t>
             </w:r>
           </w:p>
-          <w:p/>
-          <w:p>
-            <w:pPr>
-              <w:rPr>
-                <w:rFonts w:eastAsia="Malgun Gothic"/>
-                <w:bCs/>
-                <w:sz w:val="22"/>
-                <w:szCs w:val="22"/>
-              </w:rPr>
-            </w:pPr>
-          </w:p>
           <w:p>
             <w:pPr>
               <w:pStyle w:val="a"/>
@@ -2340,11 +2803,13 @@
         </w:tc>
         <w:tc>
           <w:tcPr>
-            <w:tcW w:w="8119" w:type="dxa"/>
+            <w:tcW w:w="7835" w:type="dxa"/>
           </w:tcPr>
           <w:p>
             <w:pPr>
               <w:pStyle w:val="a"/>
+              <w:spacing w:line="240" w:lineRule="auto"/>
+              <w:jc w:val="both"/>
               <w:rPr>
                 <w:b/>
                 <w:bCs w:val="0"/>
@@ -2360,6 +2825,7 @@
           </w:p>
           <w:p>
             <w:pPr>
+              <w:jc w:val="both"/>
               <w:rPr>
                 <w:rFonts w:eastAsiaTheme="minorEastAsia"/>
                 <w:i/>
@@ -2374,7 +2840,7 @@
                 <w:sz w:val="22"/>
                 <w:szCs w:val="22"/>
               </w:rPr>
-              <w:t>The University of Texas at Austin, Aerospace Engineering &amp; Engineering Mechanics</w:t>
+              <w:t>The University of Texas at Austin, Aerospace Engineering</w:t>
             </w:r>
             <w:r>
               <w:rPr>
@@ -2415,16 +2881,21 @@
           </w:p>
           <w:p>
             <w:pPr>
-              <w:pStyle w:val="a"/>
-              <w:rPr>
-                <w:b/>
-                <w:bCs w:val="0"/>
+              <w:jc w:val="both"/>
+              <w:rPr>
+                <w:rFonts w:eastAsiaTheme="minorEastAsia"/>
+                <w:i/>
+                <w:iCs/>
+                <w:sz w:val="22"/>
+                <w:szCs w:val="22"/>
               </w:rPr>
             </w:pPr>
             <w:r>
               <w:rPr>
                 <w:rFonts w:eastAsiaTheme="minorEastAsia"/>
                 <w:color w:val="000000" w:themeColor="text1"/>
+                <w:sz w:val="22"/>
+                <w:szCs w:val="22"/>
               </w:rPr>
               <w:t xml:space="preserve">• </w:t>
             </w:r>
@@ -2432,29 +2903,10 @@
               <w:rPr>
                 <w:rFonts w:eastAsiaTheme="minorEastAsia"/>
                 <w:color w:val="000000" w:themeColor="text1"/>
-              </w:rPr>
-              <w:t>Flight Dynamics</w:t>
-            </w:r>
-            <w:r>
-              <w:rPr>
-                <w:rFonts w:eastAsiaTheme="minorEastAsia"/>
-                <w:color w:val="000000" w:themeColor="text1"/>
-              </w:rPr>
-              <w:t xml:space="preserve"> (</w:t>
-            </w:r>
-            <w:r>
-              <w:rPr>
-                <w:rFonts w:eastAsiaTheme="minorEastAsia"/>
-                <w:color w:val="000000" w:themeColor="text1"/>
-              </w:rPr>
-              <w:t>ASE367K</w:t>
-            </w:r>
-            <w:r>
-              <w:rPr>
-                <w:rFonts w:eastAsiaTheme="minorEastAsia"/>
-                <w:color w:val="000000" w:themeColor="text1"/>
-              </w:rPr>
-              <w:t>)</w:t>
+                <w:sz w:val="22"/>
+                <w:szCs w:val="22"/>
+              </w:rPr>
+              <w:t>Flight Dynamics (ASE367K)</w:t>
             </w:r>
           </w:p>
         </w:tc>
@@ -2481,11 +2933,13 @@
         </w:tc>
         <w:tc>
           <w:tcPr>
-            <w:tcW w:w="8119" w:type="dxa"/>
+            <w:tcW w:w="7835" w:type="dxa"/>
           </w:tcPr>
           <w:p>
             <w:pPr>
               <w:pStyle w:val="a"/>
+              <w:spacing w:line="240" w:lineRule="auto"/>
+              <w:jc w:val="both"/>
               <w:rPr>
                 <w:b/>
                 <w:bCs w:val="0"/>
@@ -2501,6 +2955,7 @@
           </w:p>
           <w:p>
             <w:pPr>
+              <w:jc w:val="both"/>
               <w:rPr>
                 <w:rFonts w:eastAsiaTheme="minorEastAsia"/>
                 <w:sz w:val="22"/>
@@ -2555,6 +3010,7 @@
           </w:p>
           <w:p>
             <w:pPr>
+              <w:jc w:val="both"/>
               <w:rPr>
                 <w:b/>
                 <w:sz w:val="22"/>
@@ -2641,7 +3097,7 @@
     <w:tbl>
       <w:tblPr>
         <w:tblStyle w:val="TableGrid"/>
-        <w:tblW w:w="10454" w:type="dxa"/>
+        <w:tblW w:w="10170" w:type="dxa"/>
         <w:tblBorders>
           <w:top w:val="none" w:sz="0" w:space="0" w:color="auto"/>
           <w:left w:val="none" w:sz="0" w:space="0" w:color="auto"/>
@@ -2654,7 +3110,7 @@
       </w:tblPr>
       <w:tblGrid>
         <w:gridCol w:w="2335"/>
-        <w:gridCol w:w="8119"/>
+        <w:gridCol w:w="7835"/>
       </w:tblGrid>
       <w:tr>
         <w:tc>
@@ -2678,11 +3134,12 @@
         </w:tc>
         <w:tc>
           <w:tcPr>
-            <w:tcW w:w="8119" w:type="dxa"/>
+            <w:tcW w:w="7835" w:type="dxa"/>
           </w:tcPr>
           <w:p>
             <w:pPr>
               <w:pStyle w:val="a"/>
+              <w:jc w:val="both"/>
             </w:pPr>
             <w:r>
               <w:t>C++,</w:t>
@@ -2720,11 +3177,12 @@
         </w:tc>
         <w:tc>
           <w:tcPr>
-            <w:tcW w:w="8119" w:type="dxa"/>
+            <w:tcW w:w="7835" w:type="dxa"/>
           </w:tcPr>
           <w:p>
             <w:pPr>
               <w:pStyle w:val="a"/>
+              <w:jc w:val="both"/>
             </w:pPr>
             <w:r>
               <w:t>Pinocchio,</w:t>
@@ -2775,11 +3233,12 @@
         </w:tc>
         <w:tc>
           <w:tcPr>
-            <w:tcW w:w="8119" w:type="dxa"/>
+            <w:tcW w:w="7835" w:type="dxa"/>
           </w:tcPr>
           <w:p>
             <w:pPr>
               <w:pStyle w:val="a"/>
+              <w:jc w:val="both"/>
             </w:pPr>
             <w:r>
               <w:t xml:space="preserve">Dart, </w:t>
@@ -2831,11 +3290,12 @@
         </w:tc>
         <w:tc>
           <w:tcPr>
-            <w:tcW w:w="8119" w:type="dxa"/>
+            <w:tcW w:w="7835" w:type="dxa"/>
           </w:tcPr>
           <w:p>
             <w:pPr>
               <w:pStyle w:val="a"/>
+              <w:jc w:val="both"/>
             </w:pPr>
             <w:r>
               <w:t>English</w:t>
@@ -2882,7 +3342,7 @@
     <w:tbl>
       <w:tblPr>
         <w:tblStyle w:val="TableGrid"/>
-        <w:tblW w:w="10454" w:type="dxa"/>
+        <w:tblW w:w="10170" w:type="dxa"/>
         <w:tblBorders>
           <w:top w:val="none" w:sz="0" w:space="0" w:color="auto"/>
           <w:left w:val="none" w:sz="0" w:space="0" w:color="auto"/>
@@ -2895,7 +3355,7 @@
       </w:tblPr>
       <w:tblGrid>
         <w:gridCol w:w="2335"/>
-        <w:gridCol w:w="8119"/>
+        <w:gridCol w:w="7835"/>
       </w:tblGrid>
       <w:tr>
         <w:tc>
@@ -2913,11 +3373,12 @@
         </w:tc>
         <w:tc>
           <w:tcPr>
-            <w:tcW w:w="8119" w:type="dxa"/>
+            <w:tcW w:w="7835" w:type="dxa"/>
           </w:tcPr>
           <w:p>
             <w:pPr>
               <w:pStyle w:val="a"/>
+              <w:jc w:val="both"/>
             </w:pPr>
             <w:r>
               <w:t>C++ library designed to integrate multiple physics-based simulators, planning and control modules, visualization tools, plotting and logging utilities, and operator interfaces for robotic systems. (</w:t>
@@ -2955,27 +3416,18 @@
           <w:bCs/>
         </w:rPr>
       </w:pPr>
-      <w:proofErr w:type="gramStart"/>
       <w:r>
         <w:rPr>
           <w:b/>
           <w:bCs/>
         </w:rPr>
-        <w:t>OPEN SOURCE</w:t>
-      </w:r>
-      <w:proofErr w:type="gramEnd"/>
-      <w:r>
-        <w:rPr>
-          <w:b/>
-          <w:bCs/>
-        </w:rPr>
-        <w:t xml:space="preserve"> CONTRIBUTIONS</w:t>
+        <w:t>OPEN SOURCE CONTRIBUTIONS</w:t>
       </w:r>
     </w:p>
     <w:tbl>
       <w:tblPr>
         <w:tblStyle w:val="TableGrid"/>
-        <w:tblW w:w="10454" w:type="dxa"/>
+        <w:tblW w:w="10170" w:type="dxa"/>
         <w:tblBorders>
           <w:top w:val="none" w:sz="0" w:space="0" w:color="auto"/>
           <w:left w:val="none" w:sz="0" w:space="0" w:color="auto"/>
@@ -2988,7 +3440,7 @@
       </w:tblPr>
       <w:tblGrid>
         <w:gridCol w:w="2335"/>
-        <w:gridCol w:w="8119"/>
+        <w:gridCol w:w="7835"/>
       </w:tblGrid>
       <w:tr>
         <w:tc>
@@ -3008,11 +3460,12 @@
         </w:tc>
         <w:tc>
           <w:tcPr>
-            <w:tcW w:w="8119" w:type="dxa"/>
+            <w:tcW w:w="7835" w:type="dxa"/>
           </w:tcPr>
           <w:p>
             <w:pPr>
               <w:pStyle w:val="a"/>
+              <w:jc w:val="both"/>
             </w:pPr>
             <w:r>
               <w:t>C++ library designed for generating trajectories for a robot system and stabilizing the system over the trajectories. (</w:t>
@@ -3049,11 +3502,12 @@
         </w:tc>
         <w:tc>
           <w:tcPr>
-            <w:tcW w:w="8119" w:type="dxa"/>
+            <w:tcW w:w="7835" w:type="dxa"/>
           </w:tcPr>
           <w:p>
             <w:pPr>
               <w:pStyle w:val="a"/>
+              <w:jc w:val="both"/>
             </w:pPr>
             <w:r>
               <w:t xml:space="preserve">Python implementation of </w:t>
@@ -3096,11 +3550,12 @@
         </w:tc>
         <w:tc>
           <w:tcPr>
-            <w:tcW w:w="8119" w:type="dxa"/>
+            <w:tcW w:w="7835" w:type="dxa"/>
           </w:tcPr>
           <w:p>
             <w:pPr>
               <w:pStyle w:val="a"/>
+              <w:jc w:val="both"/>
             </w:pPr>
             <w:r>
               <w:rPr>
@@ -3156,10 +3611,12 @@
       </w:pPr>
     </w:p>
     <w:sectPr>
-      <w:footerReference w:type="even" r:id="rId14"/>
-      <w:footerReference w:type="default" r:id="rId15"/>
-      <w:headerReference w:type="first" r:id="rId16"/>
-      <w:footerReference w:type="first" r:id="rId17"/>
+      <w:headerReference w:type="even" r:id="rId14"/>
+      <w:headerReference w:type="default" r:id="rId15"/>
+      <w:footerReference w:type="even" r:id="rId16"/>
+      <w:footerReference w:type="default" r:id="rId17"/>
+      <w:headerReference w:type="first" r:id="rId18"/>
+      <w:footerReference w:type="first" r:id="rId19"/>
       <w:pgSz w:w="12240" w:h="15840"/>
       <w:pgMar w:top="1022" w:right="1022" w:bottom="1022" w:left="1022" w:header="720" w:footer="720" w:gutter="0"/>
       <w:pgNumType w:start="1"/>
@@ -3260,6 +3717,8 @@
     <w:sdtPr>
       <w:rPr>
         <w:rStyle w:val="PageNumber"/>
+        <w:sz w:val="20"/>
+        <w:szCs w:val="20"/>
       </w:rPr>
       <w:id w:val="-1533033754"/>
       <w:docPartObj>
@@ -3274,23 +3733,31 @@
           <w:framePr w:wrap="none" w:vAnchor="text" w:hAnchor="margin" w:xAlign="right" w:y="1"/>
           <w:rPr>
             <w:rStyle w:val="PageNumber"/>
+            <w:sz w:val="20"/>
+            <w:szCs w:val="20"/>
           </w:rPr>
         </w:pPr>
         <w:r>
           <w:rPr>
             <w:rStyle w:val="PageNumber"/>
+            <w:sz w:val="20"/>
+            <w:szCs w:val="20"/>
           </w:rPr>
           <w:fldChar w:fldCharType="begin"/>
         </w:r>
         <w:r>
           <w:rPr>
             <w:rStyle w:val="PageNumber"/>
+            <w:sz w:val="20"/>
+            <w:szCs w:val="20"/>
           </w:rPr>
           <w:instrText xml:space="preserve"> PAGE </w:instrText>
         </w:r>
         <w:r>
           <w:rPr>
             <w:rStyle w:val="PageNumber"/>
+            <w:sz w:val="20"/>
+            <w:szCs w:val="20"/>
           </w:rPr>
           <w:fldChar w:fldCharType="separate"/>
         </w:r>
@@ -3298,24 +3765,32 @@
           <w:rPr>
             <w:rStyle w:val="PageNumber"/>
             <w:noProof/>
+            <w:sz w:val="20"/>
+            <w:szCs w:val="20"/>
           </w:rPr>
           <w:t>4</w:t>
         </w:r>
         <w:r>
           <w:rPr>
             <w:rStyle w:val="PageNumber"/>
+            <w:sz w:val="20"/>
+            <w:szCs w:val="20"/>
           </w:rPr>
           <w:fldChar w:fldCharType="end"/>
         </w:r>
         <w:r>
           <w:rPr>
             <w:rStyle w:val="PageNumber"/>
+            <w:sz w:val="20"/>
+            <w:szCs w:val="20"/>
           </w:rPr>
           <w:t>/</w:t>
         </w:r>
         <w:r>
           <w:rPr>
             <w:rStyle w:val="PageNumber"/>
+            <w:sz w:val="20"/>
+            <w:szCs w:val="20"/>
           </w:rPr>
           <w:t>2</w:t>
         </w:r>
@@ -3326,60 +3801,79 @@
     <w:pPr>
       <w:pStyle w:val="Footer"/>
       <w:ind w:right="360"/>
+      <w:rPr>
+        <w:sz w:val="20"/>
+        <w:szCs w:val="20"/>
+      </w:rPr>
     </w:pPr>
     <w:r>
       <w:rPr>
-        <w:sz w:val="22"/>
-        <w:szCs w:val="22"/>
+        <w:sz w:val="20"/>
+        <w:szCs w:val="20"/>
       </w:rPr>
       <w:t xml:space="preserve">Seung Hyeon Bang: </w:t>
     </w:r>
     <w:r>
       <w:rPr>
-        <w:sz w:val="22"/>
-        <w:szCs w:val="22"/>
+        <w:sz w:val="20"/>
+        <w:szCs w:val="20"/>
       </w:rPr>
       <w:t xml:space="preserve">Rev </w:t>
     </w:r>
     <w:r>
       <w:rPr>
-        <w:sz w:val="22"/>
-        <w:szCs w:val="22"/>
-      </w:rPr>
-      <w:t>9</w:t>
+        <w:sz w:val="20"/>
+        <w:szCs w:val="20"/>
+      </w:rPr>
+      <w:t>1</w:t>
     </w:r>
     <w:r>
       <w:rPr>
-        <w:sz w:val="22"/>
-        <w:szCs w:val="22"/>
+        <w:sz w:val="20"/>
+        <w:szCs w:val="20"/>
+      </w:rPr>
+      <w:t>2</w:t>
+    </w:r>
+    <w:r>
+      <w:rPr>
+        <w:sz w:val="20"/>
+        <w:szCs w:val="20"/>
       </w:rPr>
       <w:t>/</w:t>
     </w:r>
     <w:r>
       <w:rPr>
-        <w:sz w:val="22"/>
-        <w:szCs w:val="22"/>
-      </w:rPr>
-      <w:t>9</w:t>
+        <w:sz w:val="20"/>
+        <w:szCs w:val="20"/>
+      </w:rPr>
+      <w:t>5</w:t>
     </w:r>
     <w:r>
       <w:rPr>
-        <w:sz w:val="22"/>
-        <w:szCs w:val="22"/>
+        <w:sz w:val="20"/>
+        <w:szCs w:val="20"/>
       </w:rPr>
       <w:t>/202</w:t>
     </w:r>
     <w:r>
       <w:rPr>
-        <w:sz w:val="22"/>
-        <w:szCs w:val="22"/>
+        <w:sz w:val="20"/>
+        <w:szCs w:val="20"/>
       </w:rPr>
       <w:t>4</w:t>
     </w:r>
     <w:r>
+      <w:rPr>
+        <w:sz w:val="20"/>
+        <w:szCs w:val="20"/>
+      </w:rPr>
       <w:ptab w:relativeTo="margin" w:alignment="center" w:leader="none"/>
     </w:r>
     <w:r>
+      <w:rPr>
+        <w:sz w:val="20"/>
+        <w:szCs w:val="20"/>
+      </w:rPr>
       <w:ptab w:relativeTo="margin" w:alignment="right" w:leader="none"/>
     </w:r>
   </w:p>
@@ -3541,6 +4035,26 @@
 <w:hdr xmlns:wpc="http://schemas.microsoft.com/office/word/2010/wordprocessingCanvas" xmlns:cx="http://schemas.microsoft.com/office/drawing/2014/chartex" xmlns:cx1="http://schemas.microsoft.com/office/drawing/2015/9/8/chartex" xmlns:cx2="http://schemas.microsoft.com/office/drawing/2015/10/21/chartex" xmlns:cx3="http://schemas.microsoft.com/office/drawing/2016/5/9/chartex" xmlns:cx4="http://schemas.microsoft.com/office/drawing/2016/5/10/chartex" xmlns:cx5="http://schemas.microsoft.com/office/drawing/2016/5/11/chartex" xmlns:cx6="http://schemas.microsoft.com/office/drawing/2016/5/12/chartex" xmlns:cx7="http://schemas.microsoft.com/office/drawing/2016/5/13/chartex" xmlns:cx8="http://schemas.microsoft.com/office/drawing/2016/5/14/chartex" xmlns:mc="http://schemas.openxmlformats.org/markup-compatibility/2006" xmlns:aink="http://schemas.microsoft.com/office/drawing/2016/ink" xmlns:am3d="http://schemas.microsoft.com/office/drawing/2017/model3d" xmlns:o="urn:schemas-microsoft-com:office:office" xmlns:oel="http://schemas.microsoft.com/office/2019/extlst" xmlns:r="http://schemas.openxmlformats.org/officeDocument/2006/relationships" xmlns:m="http://schemas.openxmlformats.org/officeDocument/2006/math" xmlns:v="urn:schemas-microsoft-com:vml" xmlns:wp14="http://schemas.microsoft.com/office/word/2010/wordprocessingDrawing" xmlns:wp="http://schemas.openxmlformats.org/drawingml/2006/wordprocessingDrawing" xmlns:w10="urn:schemas-microsoft-com:office:word" xmlns:w="http://schemas.openxmlformats.org/wordprocessingml/2006/main" xmlns:w14="http://schemas.microsoft.com/office/word/2010/wordml" xmlns:w15="http://schemas.microsoft.com/office/word/2012/wordml" xmlns:w16cex="http://schemas.microsoft.com/office/word/2018/wordml/cex" xmlns:w16cid="http://schemas.microsoft.com/office/word/2016/wordml/cid" xmlns:w16="http://schemas.microsoft.com/office/word/2018/wordml" xmlns:w16du="http://schemas.microsoft.com/office/word/2023/wordml/word16du" xmlns:w16sdtdh="http://schemas.microsoft.com/office/word/2020/wordml/sdtdatahash" xmlns:w16se="http://schemas.microsoft.com/office/word/2015/wordml/symex" xmlns:wpg="http://schemas.microsoft.com/office/word/2010/wordprocessingGroup" xmlns:wpi="http://schemas.microsoft.com/office/word/2010/wordprocessingInk" xmlns:wne="http://schemas.microsoft.com/office/word/2006/wordml" xmlns:wps="http://schemas.microsoft.com/office/word/2010/wordprocessingShape" mc:Ignorable="w14 w15 w16se w16cid w16 w16cex w16sdtdh w16du wp14">
   <w:p>
     <w:pPr>
+      <w:pStyle w:val="Header"/>
+    </w:pPr>
+  </w:p>
+</w:hdr>
+</file>
+
+<file path=word/header2.xml><?xml version="1.0" encoding="utf-8"?>
+<w:hdr xmlns:wpc="http://schemas.microsoft.com/office/word/2010/wordprocessingCanvas" xmlns:cx="http://schemas.microsoft.com/office/drawing/2014/chartex" xmlns:cx1="http://schemas.microsoft.com/office/drawing/2015/9/8/chartex" xmlns:cx2="http://schemas.microsoft.com/office/drawing/2015/10/21/chartex" xmlns:cx3="http://schemas.microsoft.com/office/drawing/2016/5/9/chartex" xmlns:cx4="http://schemas.microsoft.com/office/drawing/2016/5/10/chartex" xmlns:cx5="http://schemas.microsoft.com/office/drawing/2016/5/11/chartex" xmlns:cx6="http://schemas.microsoft.com/office/drawing/2016/5/12/chartex" xmlns:cx7="http://schemas.microsoft.com/office/drawing/2016/5/13/chartex" xmlns:cx8="http://schemas.microsoft.com/office/drawing/2016/5/14/chartex" xmlns:mc="http://schemas.openxmlformats.org/markup-compatibility/2006" xmlns:aink="http://schemas.microsoft.com/office/drawing/2016/ink" xmlns:am3d="http://schemas.microsoft.com/office/drawing/2017/model3d" xmlns:o="urn:schemas-microsoft-com:office:office" xmlns:oel="http://schemas.microsoft.com/office/2019/extlst" xmlns:r="http://schemas.openxmlformats.org/officeDocument/2006/relationships" xmlns:m="http://schemas.openxmlformats.org/officeDocument/2006/math" xmlns:v="urn:schemas-microsoft-com:vml" xmlns:wp14="http://schemas.microsoft.com/office/word/2010/wordprocessingDrawing" xmlns:wp="http://schemas.openxmlformats.org/drawingml/2006/wordprocessingDrawing" xmlns:w10="urn:schemas-microsoft-com:office:word" xmlns:w="http://schemas.openxmlformats.org/wordprocessingml/2006/main" xmlns:w14="http://schemas.microsoft.com/office/word/2010/wordml" xmlns:w15="http://schemas.microsoft.com/office/word/2012/wordml" xmlns:w16cex="http://schemas.microsoft.com/office/word/2018/wordml/cex" xmlns:w16cid="http://schemas.microsoft.com/office/word/2016/wordml/cid" xmlns:w16="http://schemas.microsoft.com/office/word/2018/wordml" xmlns:w16du="http://schemas.microsoft.com/office/word/2023/wordml/word16du" xmlns:w16sdtdh="http://schemas.microsoft.com/office/word/2020/wordml/sdtdatahash" xmlns:w16se="http://schemas.microsoft.com/office/word/2015/wordml/symex" xmlns:wpg="http://schemas.microsoft.com/office/word/2010/wordprocessingGroup" xmlns:wpi="http://schemas.microsoft.com/office/word/2010/wordprocessingInk" xmlns:wne="http://schemas.microsoft.com/office/word/2006/wordml" xmlns:wps="http://schemas.microsoft.com/office/word/2010/wordprocessingShape" mc:Ignorable="w14 w15 w16se w16cid w16 w16cex w16sdtdh w16du wp14">
+  <w:p>
+    <w:pPr>
+      <w:pStyle w:val="Header"/>
+    </w:pPr>
+  </w:p>
+</w:hdr>
+</file>
+
+<file path=word/header3.xml><?xml version="1.0" encoding="utf-8"?>
+<w:hdr xmlns:wpc="http://schemas.microsoft.com/office/word/2010/wordprocessingCanvas" xmlns:cx="http://schemas.microsoft.com/office/drawing/2014/chartex" xmlns:cx1="http://schemas.microsoft.com/office/drawing/2015/9/8/chartex" xmlns:cx2="http://schemas.microsoft.com/office/drawing/2015/10/21/chartex" xmlns:cx3="http://schemas.microsoft.com/office/drawing/2016/5/9/chartex" xmlns:cx4="http://schemas.microsoft.com/office/drawing/2016/5/10/chartex" xmlns:cx5="http://schemas.microsoft.com/office/drawing/2016/5/11/chartex" xmlns:cx6="http://schemas.microsoft.com/office/drawing/2016/5/12/chartex" xmlns:cx7="http://schemas.microsoft.com/office/drawing/2016/5/13/chartex" xmlns:cx8="http://schemas.microsoft.com/office/drawing/2016/5/14/chartex" xmlns:mc="http://schemas.openxmlformats.org/markup-compatibility/2006" xmlns:aink="http://schemas.microsoft.com/office/drawing/2016/ink" xmlns:am3d="http://schemas.microsoft.com/office/drawing/2017/model3d" xmlns:o="urn:schemas-microsoft-com:office:office" xmlns:oel="http://schemas.microsoft.com/office/2019/extlst" xmlns:r="http://schemas.openxmlformats.org/officeDocument/2006/relationships" xmlns:m="http://schemas.openxmlformats.org/officeDocument/2006/math" xmlns:v="urn:schemas-microsoft-com:vml" xmlns:wp14="http://schemas.microsoft.com/office/word/2010/wordprocessingDrawing" xmlns:wp="http://schemas.openxmlformats.org/drawingml/2006/wordprocessingDrawing" xmlns:w10="urn:schemas-microsoft-com:office:word" xmlns:w="http://schemas.openxmlformats.org/wordprocessingml/2006/main" xmlns:w14="http://schemas.microsoft.com/office/word/2010/wordml" xmlns:w15="http://schemas.microsoft.com/office/word/2012/wordml" xmlns:w16cex="http://schemas.microsoft.com/office/word/2018/wordml/cex" xmlns:w16cid="http://schemas.microsoft.com/office/word/2016/wordml/cid" xmlns:w16="http://schemas.microsoft.com/office/word/2018/wordml" xmlns:w16du="http://schemas.microsoft.com/office/word/2023/wordml/word16du" xmlns:w16sdtdh="http://schemas.microsoft.com/office/word/2020/wordml/sdtdatahash" xmlns:w16se="http://schemas.microsoft.com/office/word/2015/wordml/symex" xmlns:wpg="http://schemas.microsoft.com/office/word/2010/wordprocessingGroup" xmlns:wpi="http://schemas.microsoft.com/office/word/2010/wordprocessingInk" xmlns:wne="http://schemas.microsoft.com/office/word/2006/wordml" xmlns:wps="http://schemas.microsoft.com/office/word/2010/wordprocessingShape" mc:Ignorable="w14 w15 w16se w16cid w16 w16cex w16sdtdh w16du wp14">
+  <w:p>
+    <w:pPr>
       <w:pStyle w:val="Title"/>
       <w:rPr>
         <w:szCs w:val="28"/>
@@ -3567,6 +4081,119 @@
 <file path=word/numbering.xml><?xml version="1.0" encoding="utf-8"?>
 <w:numbering xmlns:wpc="http://schemas.microsoft.com/office/word/2010/wordprocessingCanvas" xmlns:cx="http://schemas.microsoft.com/office/drawing/2014/chartex" xmlns:cx1="http://schemas.microsoft.com/office/drawing/2015/9/8/chartex" xmlns:cx2="http://schemas.microsoft.com/office/drawing/2015/10/21/chartex" xmlns:cx3="http://schemas.microsoft.com/office/drawing/2016/5/9/chartex" xmlns:cx4="http://schemas.microsoft.com/office/drawing/2016/5/10/chartex" xmlns:cx5="http://schemas.microsoft.com/office/drawing/2016/5/11/chartex" xmlns:cx6="http://schemas.microsoft.com/office/drawing/2016/5/12/chartex" xmlns:cx7="http://schemas.microsoft.com/office/drawing/2016/5/13/chartex" xmlns:cx8="http://schemas.microsoft.com/office/drawing/2016/5/14/chartex" xmlns:mc="http://schemas.openxmlformats.org/markup-compatibility/2006" xmlns:aink="http://schemas.microsoft.com/office/drawing/2016/ink" xmlns:am3d="http://schemas.microsoft.com/office/drawing/2017/model3d" xmlns:o="urn:schemas-microsoft-com:office:office" xmlns:oel="http://schemas.microsoft.com/office/2019/extlst" xmlns:r="http://schemas.openxmlformats.org/officeDocument/2006/relationships" xmlns:m="http://schemas.openxmlformats.org/officeDocument/2006/math" xmlns:v="urn:schemas-microsoft-com:vml" xmlns:wp14="http://schemas.microsoft.com/office/word/2010/wordprocessingDrawing" xmlns:wp="http://schemas.openxmlformats.org/drawingml/2006/wordprocessingDrawing" xmlns:w10="urn:schemas-microsoft-com:office:word" xmlns:w="http://schemas.openxmlformats.org/wordprocessingml/2006/main" xmlns:w14="http://schemas.microsoft.com/office/word/2010/wordml" xmlns:w15="http://schemas.microsoft.com/office/word/2012/wordml" xmlns:w16cex="http://schemas.microsoft.com/office/word/2018/wordml/cex" xmlns:w16cid="http://schemas.microsoft.com/office/word/2016/wordml/cid" xmlns:w16="http://schemas.microsoft.com/office/word/2018/wordml" xmlns:w16du="http://schemas.microsoft.com/office/word/2023/wordml/word16du" xmlns:w16sdtdh="http://schemas.microsoft.com/office/word/2020/wordml/sdtdatahash" xmlns:w16se="http://schemas.microsoft.com/office/word/2015/wordml/symex" xmlns:wpg="http://schemas.microsoft.com/office/word/2010/wordprocessingGroup" xmlns:wpi="http://schemas.microsoft.com/office/word/2010/wordprocessingInk" xmlns:wne="http://schemas.microsoft.com/office/word/2006/wordml" xmlns:wps="http://schemas.microsoft.com/office/word/2010/wordprocessingShape" mc:Ignorable="w14 w15 w16se w16cid w16 w16cex w16sdtdh w16du wp14">
   <w:abstractNum w:abstractNumId="0" w15:restartNumberingAfterBreak="0">
+    <w:nsid w:val="00BF3D13"/>
+    <w:multiLevelType w:val="hybridMultilevel"/>
+    <w:tmpl w:val="95F09114"/>
+    <w:lvl w:ilvl="0" w:tplc="CD26A0AC">
+      <w:start w:val="1"/>
+      <w:numFmt w:val="bullet"/>
+      <w:lvlText w:val=""/>
+      <w:lvlJc w:val="left"/>
+      <w:pPr>
+        <w:ind w:left="144" w:hanging="144"/>
+      </w:pPr>
+      <w:rPr>
+        <w:rFonts w:ascii="Wingdings" w:hAnsi="Wingdings" w:hint="default"/>
+      </w:rPr>
+    </w:lvl>
+    <w:lvl w:ilvl="1" w:tplc="04090003" w:tentative="1">
+      <w:start w:val="1"/>
+      <w:numFmt w:val="bullet"/>
+      <w:lvlText w:val="o"/>
+      <w:lvlJc w:val="left"/>
+      <w:pPr>
+        <w:ind w:left="1440" w:hanging="360"/>
+      </w:pPr>
+      <w:rPr>
+        <w:rFonts w:ascii="Courier New" w:hAnsi="Courier New" w:cs="Courier New" w:hint="default"/>
+      </w:rPr>
+    </w:lvl>
+    <w:lvl w:ilvl="2" w:tplc="04090005" w:tentative="1">
+      <w:start w:val="1"/>
+      <w:numFmt w:val="bullet"/>
+      <w:lvlText w:val=""/>
+      <w:lvlJc w:val="left"/>
+      <w:pPr>
+        <w:ind w:left="2160" w:hanging="360"/>
+      </w:pPr>
+      <w:rPr>
+        <w:rFonts w:ascii="Wingdings" w:hAnsi="Wingdings" w:hint="default"/>
+      </w:rPr>
+    </w:lvl>
+    <w:lvl w:ilvl="3" w:tplc="04090001" w:tentative="1">
+      <w:start w:val="1"/>
+      <w:numFmt w:val="bullet"/>
+      <w:lvlText w:val=""/>
+      <w:lvlJc w:val="left"/>
+      <w:pPr>
+        <w:ind w:left="2880" w:hanging="360"/>
+      </w:pPr>
+      <w:rPr>
+        <w:rFonts w:ascii="Symbol" w:hAnsi="Symbol" w:hint="default"/>
+      </w:rPr>
+    </w:lvl>
+    <w:lvl w:ilvl="4" w:tplc="04090003" w:tentative="1">
+      <w:start w:val="1"/>
+      <w:numFmt w:val="bullet"/>
+      <w:lvlText w:val="o"/>
+      <w:lvlJc w:val="left"/>
+      <w:pPr>
+        <w:ind w:left="3600" w:hanging="360"/>
+      </w:pPr>
+      <w:rPr>
+        <w:rFonts w:ascii="Courier New" w:hAnsi="Courier New" w:cs="Courier New" w:hint="default"/>
+      </w:rPr>
+    </w:lvl>
+    <w:lvl w:ilvl="5" w:tplc="04090005" w:tentative="1">
+      <w:start w:val="1"/>
+      <w:numFmt w:val="bullet"/>
+      <w:lvlText w:val=""/>
+      <w:lvlJc w:val="left"/>
+      <w:pPr>
+        <w:ind w:left="4320" w:hanging="360"/>
+      </w:pPr>
+      <w:rPr>
+        <w:rFonts w:ascii="Wingdings" w:hAnsi="Wingdings" w:hint="default"/>
+      </w:rPr>
+    </w:lvl>
+    <w:lvl w:ilvl="6" w:tplc="04090001" w:tentative="1">
+      <w:start w:val="1"/>
+      <w:numFmt w:val="bullet"/>
+      <w:lvlText w:val=""/>
+      <w:lvlJc w:val="left"/>
+      <w:pPr>
+        <w:ind w:left="5040" w:hanging="360"/>
+      </w:pPr>
+      <w:rPr>
+        <w:rFonts w:ascii="Symbol" w:hAnsi="Symbol" w:hint="default"/>
+      </w:rPr>
+    </w:lvl>
+    <w:lvl w:ilvl="7" w:tplc="04090003" w:tentative="1">
+      <w:start w:val="1"/>
+      <w:numFmt w:val="bullet"/>
+      <w:lvlText w:val="o"/>
+      <w:lvlJc w:val="left"/>
+      <w:pPr>
+        <w:ind w:left="5760" w:hanging="360"/>
+      </w:pPr>
+      <w:rPr>
+        <w:rFonts w:ascii="Courier New" w:hAnsi="Courier New" w:cs="Courier New" w:hint="default"/>
+      </w:rPr>
+    </w:lvl>
+    <w:lvl w:ilvl="8" w:tplc="04090005" w:tentative="1">
+      <w:start w:val="1"/>
+      <w:numFmt w:val="bullet"/>
+      <w:lvlText w:val=""/>
+      <w:lvlJc w:val="left"/>
+      <w:pPr>
+        <w:ind w:left="6480" w:hanging="360"/>
+      </w:pPr>
+      <w:rPr>
+        <w:rFonts w:ascii="Wingdings" w:hAnsi="Wingdings" w:hint="default"/>
+      </w:rPr>
+    </w:lvl>
+  </w:abstractNum>
+  <w:abstractNum w:abstractNumId="1" w15:restartNumberingAfterBreak="0">
     <w:nsid w:val="0C624F82"/>
     <w:multiLevelType w:val="multilevel"/>
     <w:tmpl w:val="EAC04642"/>
@@ -3679,7 +4306,7 @@
       </w:pPr>
     </w:lvl>
   </w:abstractNum>
-  <w:abstractNum w:abstractNumId="1" w15:restartNumberingAfterBreak="0">
+  <w:abstractNum w:abstractNumId="2" w15:restartNumberingAfterBreak="0">
     <w:nsid w:val="12BA0C8F"/>
     <w:multiLevelType w:val="hybridMultilevel"/>
     <w:tmpl w:val="40DCA5E0"/>
@@ -3771,7 +4398,7 @@
       </w:pPr>
     </w:lvl>
   </w:abstractNum>
-  <w:abstractNum w:abstractNumId="2" w15:restartNumberingAfterBreak="0">
+  <w:abstractNum w:abstractNumId="3" w15:restartNumberingAfterBreak="0">
     <w:nsid w:val="1A487672"/>
     <w:multiLevelType w:val="hybridMultilevel"/>
     <w:tmpl w:val="9FC4888C"/>
@@ -3862,7 +4489,7 @@
       </w:pPr>
     </w:lvl>
   </w:abstractNum>
-  <w:abstractNum w:abstractNumId="3" w15:restartNumberingAfterBreak="0">
+  <w:abstractNum w:abstractNumId="4" w15:restartNumberingAfterBreak="0">
     <w:nsid w:val="1AEE52BD"/>
     <w:multiLevelType w:val="multilevel"/>
     <w:tmpl w:val="CA525EFC"/>
@@ -3975,7 +4602,7 @@
       </w:pPr>
     </w:lvl>
   </w:abstractNum>
-  <w:abstractNum w:abstractNumId="4" w15:restartNumberingAfterBreak="0">
+  <w:abstractNum w:abstractNumId="5" w15:restartNumberingAfterBreak="0">
     <w:nsid w:val="1CC8582A"/>
     <w:multiLevelType w:val="hybridMultilevel"/>
     <w:tmpl w:val="11BA52D6"/>
@@ -4064,7 +4691,7 @@
       </w:pPr>
     </w:lvl>
   </w:abstractNum>
-  <w:abstractNum w:abstractNumId="5" w15:restartNumberingAfterBreak="0">
+  <w:abstractNum w:abstractNumId="6" w15:restartNumberingAfterBreak="0">
     <w:nsid w:val="21056528"/>
     <w:multiLevelType w:val="hybridMultilevel"/>
     <w:tmpl w:val="138E6D38"/>
@@ -4155,7 +4782,7 @@
       </w:pPr>
     </w:lvl>
   </w:abstractNum>
-  <w:abstractNum w:abstractNumId="6" w15:restartNumberingAfterBreak="0">
+  <w:abstractNum w:abstractNumId="7" w15:restartNumberingAfterBreak="0">
     <w:nsid w:val="230064CB"/>
     <w:multiLevelType w:val="hybridMultilevel"/>
     <w:tmpl w:val="4FCA7E48"/>
@@ -4246,7 +4873,7 @@
       </w:pPr>
     </w:lvl>
   </w:abstractNum>
-  <w:abstractNum w:abstractNumId="7" w15:restartNumberingAfterBreak="0">
+  <w:abstractNum w:abstractNumId="8" w15:restartNumberingAfterBreak="0">
     <w:nsid w:val="2A9D1714"/>
     <w:multiLevelType w:val="hybridMultilevel"/>
     <w:tmpl w:val="8BEA18D0"/>
@@ -4339,7 +4966,7 @@
       </w:pPr>
     </w:lvl>
   </w:abstractNum>
-  <w:abstractNum w:abstractNumId="8" w15:restartNumberingAfterBreak="0">
+  <w:abstractNum w:abstractNumId="9" w15:restartNumberingAfterBreak="0">
     <w:nsid w:val="2B3559F8"/>
     <w:multiLevelType w:val="multilevel"/>
     <w:tmpl w:val="7A8019D2"/>
@@ -4452,7 +5079,232 @@
       </w:pPr>
     </w:lvl>
   </w:abstractNum>
-  <w:abstractNum w:abstractNumId="9" w15:restartNumberingAfterBreak="0">
+  <w:abstractNum w:abstractNumId="10" w15:restartNumberingAfterBreak="0">
+    <w:nsid w:val="2D177987"/>
+    <w:multiLevelType w:val="hybridMultilevel"/>
+    <w:tmpl w:val="0BBEEF0A"/>
+    <w:lvl w:ilvl="0" w:tplc="04090005">
+      <w:start w:val="1"/>
+      <w:numFmt w:val="bullet"/>
+      <w:lvlText w:val=""/>
+      <w:lvlJc w:val="left"/>
+      <w:pPr>
+        <w:ind w:left="720" w:hanging="360"/>
+      </w:pPr>
+      <w:rPr>
+        <w:rFonts w:ascii="Wingdings" w:hAnsi="Wingdings" w:hint="default"/>
+      </w:rPr>
+    </w:lvl>
+    <w:lvl w:ilvl="1" w:tplc="04090003" w:tentative="1">
+      <w:start w:val="1"/>
+      <w:numFmt w:val="bullet"/>
+      <w:lvlText w:val="o"/>
+      <w:lvlJc w:val="left"/>
+      <w:pPr>
+        <w:ind w:left="1440" w:hanging="360"/>
+      </w:pPr>
+      <w:rPr>
+        <w:rFonts w:ascii="Courier New" w:hAnsi="Courier New" w:cs="Courier New" w:hint="default"/>
+      </w:rPr>
+    </w:lvl>
+    <w:lvl w:ilvl="2" w:tplc="04090005" w:tentative="1">
+      <w:start w:val="1"/>
+      <w:numFmt w:val="bullet"/>
+      <w:lvlText w:val=""/>
+      <w:lvlJc w:val="left"/>
+      <w:pPr>
+        <w:ind w:left="2160" w:hanging="360"/>
+      </w:pPr>
+      <w:rPr>
+        <w:rFonts w:ascii="Wingdings" w:hAnsi="Wingdings" w:hint="default"/>
+      </w:rPr>
+    </w:lvl>
+    <w:lvl w:ilvl="3" w:tplc="04090001" w:tentative="1">
+      <w:start w:val="1"/>
+      <w:numFmt w:val="bullet"/>
+      <w:lvlText w:val=""/>
+      <w:lvlJc w:val="left"/>
+      <w:pPr>
+        <w:ind w:left="2880" w:hanging="360"/>
+      </w:pPr>
+      <w:rPr>
+        <w:rFonts w:ascii="Symbol" w:hAnsi="Symbol" w:hint="default"/>
+      </w:rPr>
+    </w:lvl>
+    <w:lvl w:ilvl="4" w:tplc="04090003" w:tentative="1">
+      <w:start w:val="1"/>
+      <w:numFmt w:val="bullet"/>
+      <w:lvlText w:val="o"/>
+      <w:lvlJc w:val="left"/>
+      <w:pPr>
+        <w:ind w:left="3600" w:hanging="360"/>
+      </w:pPr>
+      <w:rPr>
+        <w:rFonts w:ascii="Courier New" w:hAnsi="Courier New" w:cs="Courier New" w:hint="default"/>
+      </w:rPr>
+    </w:lvl>
+    <w:lvl w:ilvl="5" w:tplc="04090005" w:tentative="1">
+      <w:start w:val="1"/>
+      <w:numFmt w:val="bullet"/>
+      <w:lvlText w:val=""/>
+      <w:lvlJc w:val="left"/>
+      <w:pPr>
+        <w:ind w:left="4320" w:hanging="360"/>
+      </w:pPr>
+      <w:rPr>
+        <w:rFonts w:ascii="Wingdings" w:hAnsi="Wingdings" w:hint="default"/>
+      </w:rPr>
+    </w:lvl>
+    <w:lvl w:ilvl="6" w:tplc="04090001" w:tentative="1">
+      <w:start w:val="1"/>
+      <w:numFmt w:val="bullet"/>
+      <w:lvlText w:val=""/>
+      <w:lvlJc w:val="left"/>
+      <w:pPr>
+        <w:ind w:left="5040" w:hanging="360"/>
+      </w:pPr>
+      <w:rPr>
+        <w:rFonts w:ascii="Symbol" w:hAnsi="Symbol" w:hint="default"/>
+      </w:rPr>
+    </w:lvl>
+    <w:lvl w:ilvl="7" w:tplc="04090003" w:tentative="1">
+      <w:start w:val="1"/>
+      <w:numFmt w:val="bullet"/>
+      <w:lvlText w:val="o"/>
+      <w:lvlJc w:val="left"/>
+      <w:pPr>
+        <w:ind w:left="5760" w:hanging="360"/>
+      </w:pPr>
+      <w:rPr>
+        <w:rFonts w:ascii="Courier New" w:hAnsi="Courier New" w:cs="Courier New" w:hint="default"/>
+      </w:rPr>
+    </w:lvl>
+    <w:lvl w:ilvl="8" w:tplc="04090005" w:tentative="1">
+      <w:start w:val="1"/>
+      <w:numFmt w:val="bullet"/>
+      <w:lvlText w:val=""/>
+      <w:lvlJc w:val="left"/>
+      <w:pPr>
+        <w:ind w:left="6480" w:hanging="360"/>
+      </w:pPr>
+      <w:rPr>
+        <w:rFonts w:ascii="Wingdings" w:hAnsi="Wingdings" w:hint="default"/>
+      </w:rPr>
+    </w:lvl>
+  </w:abstractNum>
+  <w:abstractNum w:abstractNumId="11" w15:restartNumberingAfterBreak="0">
+    <w:nsid w:val="2F2F4CED"/>
+    <w:multiLevelType w:val="hybridMultilevel"/>
+    <w:tmpl w:val="CAB6341A"/>
+    <w:lvl w:ilvl="0" w:tplc="EFE4B476">
+      <w:numFmt w:val="bullet"/>
+      <w:lvlText w:val="-"/>
+      <w:lvlJc w:val="left"/>
+      <w:pPr>
+        <w:ind w:left="720" w:hanging="360"/>
+      </w:pPr>
+      <w:rPr>
+        <w:rFonts w:ascii="Times New Roman" w:eastAsia="Times New Roman" w:hAnsi="Times New Roman" w:cs="Times New Roman" w:hint="default"/>
+      </w:rPr>
+    </w:lvl>
+    <w:lvl w:ilvl="1" w:tplc="04090003" w:tentative="1">
+      <w:start w:val="1"/>
+      <w:numFmt w:val="bullet"/>
+      <w:lvlText w:val="o"/>
+      <w:lvlJc w:val="left"/>
+      <w:pPr>
+        <w:ind w:left="1440" w:hanging="360"/>
+      </w:pPr>
+      <w:rPr>
+        <w:rFonts w:ascii="Courier New" w:hAnsi="Courier New" w:cs="Courier New" w:hint="default"/>
+      </w:rPr>
+    </w:lvl>
+    <w:lvl w:ilvl="2" w:tplc="04090005" w:tentative="1">
+      <w:start w:val="1"/>
+      <w:numFmt w:val="bullet"/>
+      <w:lvlText w:val=""/>
+      <w:lvlJc w:val="left"/>
+      <w:pPr>
+        <w:ind w:left="2160" w:hanging="360"/>
+      </w:pPr>
+      <w:rPr>
+        <w:rFonts w:ascii="Wingdings" w:hAnsi="Wingdings" w:hint="default"/>
+      </w:rPr>
+    </w:lvl>
+    <w:lvl w:ilvl="3" w:tplc="04090001" w:tentative="1">
+      <w:start w:val="1"/>
+      <w:numFmt w:val="bullet"/>
+      <w:lvlText w:val=""/>
+      <w:lvlJc w:val="left"/>
+      <w:pPr>
+        <w:ind w:left="2880" w:hanging="360"/>
+      </w:pPr>
+      <w:rPr>
+        <w:rFonts w:ascii="Symbol" w:hAnsi="Symbol" w:hint="default"/>
+      </w:rPr>
+    </w:lvl>
+    <w:lvl w:ilvl="4" w:tplc="04090003" w:tentative="1">
+      <w:start w:val="1"/>
+      <w:numFmt w:val="bullet"/>
+      <w:lvlText w:val="o"/>
+      <w:lvlJc w:val="left"/>
+      <w:pPr>
+        <w:ind w:left="3600" w:hanging="360"/>
+      </w:pPr>
+      <w:rPr>
+        <w:rFonts w:ascii="Courier New" w:hAnsi="Courier New" w:cs="Courier New" w:hint="default"/>
+      </w:rPr>
+    </w:lvl>
+    <w:lvl w:ilvl="5" w:tplc="04090005" w:tentative="1">
+      <w:start w:val="1"/>
+      <w:numFmt w:val="bullet"/>
+      <w:lvlText w:val=""/>
+      <w:lvlJc w:val="left"/>
+      <w:pPr>
+        <w:ind w:left="4320" w:hanging="360"/>
+      </w:pPr>
+      <w:rPr>
+        <w:rFonts w:ascii="Wingdings" w:hAnsi="Wingdings" w:hint="default"/>
+      </w:rPr>
+    </w:lvl>
+    <w:lvl w:ilvl="6" w:tplc="04090001" w:tentative="1">
+      <w:start w:val="1"/>
+      <w:numFmt w:val="bullet"/>
+      <w:lvlText w:val=""/>
+      <w:lvlJc w:val="left"/>
+      <w:pPr>
+        <w:ind w:left="5040" w:hanging="360"/>
+      </w:pPr>
+      <w:rPr>
+        <w:rFonts w:ascii="Symbol" w:hAnsi="Symbol" w:hint="default"/>
+      </w:rPr>
+    </w:lvl>
+    <w:lvl w:ilvl="7" w:tplc="04090003" w:tentative="1">
+      <w:start w:val="1"/>
+      <w:numFmt w:val="bullet"/>
+      <w:lvlText w:val="o"/>
+      <w:lvlJc w:val="left"/>
+      <w:pPr>
+        <w:ind w:left="5760" w:hanging="360"/>
+      </w:pPr>
+      <w:rPr>
+        <w:rFonts w:ascii="Courier New" w:hAnsi="Courier New" w:cs="Courier New" w:hint="default"/>
+      </w:rPr>
+    </w:lvl>
+    <w:lvl w:ilvl="8" w:tplc="04090005" w:tentative="1">
+      <w:start w:val="1"/>
+      <w:numFmt w:val="bullet"/>
+      <w:lvlText w:val=""/>
+      <w:lvlJc w:val="left"/>
+      <w:pPr>
+        <w:ind w:left="6480" w:hanging="360"/>
+      </w:pPr>
+      <w:rPr>
+        <w:rFonts w:ascii="Wingdings" w:hAnsi="Wingdings" w:hint="default"/>
+      </w:rPr>
+    </w:lvl>
+  </w:abstractNum>
+  <w:abstractNum w:abstractNumId="12" w15:restartNumberingAfterBreak="0">
     <w:nsid w:val="338B2638"/>
     <w:multiLevelType w:val="hybridMultilevel"/>
     <w:tmpl w:val="8CA89FFE"/>
@@ -4565,7 +5417,7 @@
       </w:rPr>
     </w:lvl>
   </w:abstractNum>
-  <w:abstractNum w:abstractNumId="10" w15:restartNumberingAfterBreak="0">
+  <w:abstractNum w:abstractNumId="13" w15:restartNumberingAfterBreak="0">
     <w:nsid w:val="379215F2"/>
     <w:multiLevelType w:val="hybridMultilevel"/>
     <w:tmpl w:val="E60276F0"/>
@@ -4678,7 +5530,7 @@
       </w:rPr>
     </w:lvl>
   </w:abstractNum>
-  <w:abstractNum w:abstractNumId="11" w15:restartNumberingAfterBreak="0">
+  <w:abstractNum w:abstractNumId="14" w15:restartNumberingAfterBreak="0">
     <w:nsid w:val="3D2D261D"/>
     <w:multiLevelType w:val="hybridMultilevel"/>
     <w:tmpl w:val="61A08EEA"/>
@@ -4795,7 +5647,7 @@
       </w:rPr>
     </w:lvl>
   </w:abstractNum>
-  <w:abstractNum w:abstractNumId="12" w15:restartNumberingAfterBreak="0">
+  <w:abstractNum w:abstractNumId="15" w15:restartNumberingAfterBreak="0">
     <w:nsid w:val="3DF230F5"/>
     <w:multiLevelType w:val="hybridMultilevel"/>
     <w:tmpl w:val="809E9736"/>
@@ -4885,7 +5737,7 @@
       </w:pPr>
     </w:lvl>
   </w:abstractNum>
-  <w:abstractNum w:abstractNumId="13" w15:restartNumberingAfterBreak="0">
+  <w:abstractNum w:abstractNumId="16" w15:restartNumberingAfterBreak="0">
     <w:nsid w:val="44BF14C8"/>
     <w:multiLevelType w:val="hybridMultilevel"/>
     <w:tmpl w:val="138E6D38"/>
@@ -4976,7 +5828,7 @@
       </w:pPr>
     </w:lvl>
   </w:abstractNum>
-  <w:abstractNum w:abstractNumId="14" w15:restartNumberingAfterBreak="0">
+  <w:abstractNum w:abstractNumId="17" w15:restartNumberingAfterBreak="0">
     <w:nsid w:val="45AE5DB9"/>
     <w:multiLevelType w:val="hybridMultilevel"/>
     <w:tmpl w:val="117C0E70"/>
@@ -5089,7 +5941,119 @@
       </w:rPr>
     </w:lvl>
   </w:abstractNum>
-  <w:abstractNum w:abstractNumId="15" w15:restartNumberingAfterBreak="0">
+  <w:abstractNum w:abstractNumId="18" w15:restartNumberingAfterBreak="0">
+    <w:nsid w:val="47A25E62"/>
+    <w:multiLevelType w:val="hybridMultilevel"/>
+    <w:tmpl w:val="294A6C92"/>
+    <w:lvl w:ilvl="0" w:tplc="5F4441F8">
+      <w:numFmt w:val="bullet"/>
+      <w:lvlText w:val="-"/>
+      <w:lvlJc w:val="left"/>
+      <w:pPr>
+        <w:ind w:left="720" w:hanging="360"/>
+      </w:pPr>
+      <w:rPr>
+        <w:rFonts w:ascii="Times New Roman" w:eastAsia="Times New Roman" w:hAnsi="Times New Roman" w:cs="Times New Roman" w:hint="default"/>
+      </w:rPr>
+    </w:lvl>
+    <w:lvl w:ilvl="1" w:tplc="04090003" w:tentative="1">
+      <w:start w:val="1"/>
+      <w:numFmt w:val="bullet"/>
+      <w:lvlText w:val="o"/>
+      <w:lvlJc w:val="left"/>
+      <w:pPr>
+        <w:ind w:left="1440" w:hanging="360"/>
+      </w:pPr>
+      <w:rPr>
+        <w:rFonts w:ascii="Courier New" w:hAnsi="Courier New" w:cs="Courier New" w:hint="default"/>
+      </w:rPr>
+    </w:lvl>
+    <w:lvl w:ilvl="2" w:tplc="04090005" w:tentative="1">
+      <w:start w:val="1"/>
+      <w:numFmt w:val="bullet"/>
+      <w:lvlText w:val=""/>
+      <w:lvlJc w:val="left"/>
+      <w:pPr>
+        <w:ind w:left="2160" w:hanging="360"/>
+      </w:pPr>
+      <w:rPr>
+        <w:rFonts w:ascii="Wingdings" w:hAnsi="Wingdings" w:hint="default"/>
+      </w:rPr>
+    </w:lvl>
+    <w:lvl w:ilvl="3" w:tplc="04090001" w:tentative="1">
+      <w:start w:val="1"/>
+      <w:numFmt w:val="bullet"/>
+      <w:lvlText w:val=""/>
+      <w:lvlJc w:val="left"/>
+      <w:pPr>
+        <w:ind w:left="2880" w:hanging="360"/>
+      </w:pPr>
+      <w:rPr>
+        <w:rFonts w:ascii="Symbol" w:hAnsi="Symbol" w:hint="default"/>
+      </w:rPr>
+    </w:lvl>
+    <w:lvl w:ilvl="4" w:tplc="04090003" w:tentative="1">
+      <w:start w:val="1"/>
+      <w:numFmt w:val="bullet"/>
+      <w:lvlText w:val="o"/>
+      <w:lvlJc w:val="left"/>
+      <w:pPr>
+        <w:ind w:left="3600" w:hanging="360"/>
+      </w:pPr>
+      <w:rPr>
+        <w:rFonts w:ascii="Courier New" w:hAnsi="Courier New" w:cs="Courier New" w:hint="default"/>
+      </w:rPr>
+    </w:lvl>
+    <w:lvl w:ilvl="5" w:tplc="04090005" w:tentative="1">
+      <w:start w:val="1"/>
+      <w:numFmt w:val="bullet"/>
+      <w:lvlText w:val=""/>
+      <w:lvlJc w:val="left"/>
+      <w:pPr>
+        <w:ind w:left="4320" w:hanging="360"/>
+      </w:pPr>
+      <w:rPr>
+        <w:rFonts w:ascii="Wingdings" w:hAnsi="Wingdings" w:hint="default"/>
+      </w:rPr>
+    </w:lvl>
+    <w:lvl w:ilvl="6" w:tplc="04090001" w:tentative="1">
+      <w:start w:val="1"/>
+      <w:numFmt w:val="bullet"/>
+      <w:lvlText w:val=""/>
+      <w:lvlJc w:val="left"/>
+      <w:pPr>
+        <w:ind w:left="5040" w:hanging="360"/>
+      </w:pPr>
+      <w:rPr>
+        <w:rFonts w:ascii="Symbol" w:hAnsi="Symbol" w:hint="default"/>
+      </w:rPr>
+    </w:lvl>
+    <w:lvl w:ilvl="7" w:tplc="04090003" w:tentative="1">
+      <w:start w:val="1"/>
+      <w:numFmt w:val="bullet"/>
+      <w:lvlText w:val="o"/>
+      <w:lvlJc w:val="left"/>
+      <w:pPr>
+        <w:ind w:left="5760" w:hanging="360"/>
+      </w:pPr>
+      <w:rPr>
+        <w:rFonts w:ascii="Courier New" w:hAnsi="Courier New" w:cs="Courier New" w:hint="default"/>
+      </w:rPr>
+    </w:lvl>
+    <w:lvl w:ilvl="8" w:tplc="04090005" w:tentative="1">
+      <w:start w:val="1"/>
+      <w:numFmt w:val="bullet"/>
+      <w:lvlText w:val=""/>
+      <w:lvlJc w:val="left"/>
+      <w:pPr>
+        <w:ind w:left="6480" w:hanging="360"/>
+      </w:pPr>
+      <w:rPr>
+        <w:rFonts w:ascii="Wingdings" w:hAnsi="Wingdings" w:hint="default"/>
+      </w:rPr>
+    </w:lvl>
+  </w:abstractNum>
+  <w:abstractNum w:abstractNumId="19" w15:restartNumberingAfterBreak="0">
     <w:nsid w:val="4879026E"/>
     <w:multiLevelType w:val="hybridMultilevel"/>
     <w:tmpl w:val="7C288324"/>
@@ -5180,7 +6144,120 @@
       </w:pPr>
     </w:lvl>
   </w:abstractNum>
-  <w:abstractNum w:abstractNumId="16" w15:restartNumberingAfterBreak="0">
+  <w:abstractNum w:abstractNumId="20" w15:restartNumberingAfterBreak="0">
+    <w:nsid w:val="4DD93161"/>
+    <w:multiLevelType w:val="hybridMultilevel"/>
+    <w:tmpl w:val="2DEACC54"/>
+    <w:lvl w:ilvl="0" w:tplc="04090001">
+      <w:start w:val="1"/>
+      <w:numFmt w:val="bullet"/>
+      <w:lvlText w:val=""/>
+      <w:lvlJc w:val="left"/>
+      <w:pPr>
+        <w:ind w:left="720" w:hanging="360"/>
+      </w:pPr>
+      <w:rPr>
+        <w:rFonts w:ascii="Symbol" w:hAnsi="Symbol" w:hint="default"/>
+      </w:rPr>
+    </w:lvl>
+    <w:lvl w:ilvl="1" w:tplc="04090003" w:tentative="1">
+      <w:start w:val="1"/>
+      <w:numFmt w:val="bullet"/>
+      <w:lvlText w:val="o"/>
+      <w:lvlJc w:val="left"/>
+      <w:pPr>
+        <w:ind w:left="1440" w:hanging="360"/>
+      </w:pPr>
+      <w:rPr>
+        <w:rFonts w:ascii="Courier New" w:hAnsi="Courier New" w:cs="Courier New" w:hint="default"/>
+      </w:rPr>
+    </w:lvl>
+    <w:lvl w:ilvl="2" w:tplc="04090005" w:tentative="1">
+      <w:start w:val="1"/>
+      <w:numFmt w:val="bullet"/>
+      <w:lvlText w:val=""/>
+      <w:lvlJc w:val="left"/>
+      <w:pPr>
+        <w:ind w:left="2160" w:hanging="360"/>
+      </w:pPr>
+      <w:rPr>
+        <w:rFonts w:ascii="Wingdings" w:hAnsi="Wingdings" w:hint="default"/>
+      </w:rPr>
+    </w:lvl>
+    <w:lvl w:ilvl="3" w:tplc="04090001" w:tentative="1">
+      <w:start w:val="1"/>
+      <w:numFmt w:val="bullet"/>
+      <w:lvlText w:val=""/>
+      <w:lvlJc w:val="left"/>
+      <w:pPr>
+        <w:ind w:left="2880" w:hanging="360"/>
+      </w:pPr>
+      <w:rPr>
+        <w:rFonts w:ascii="Symbol" w:hAnsi="Symbol" w:hint="default"/>
+      </w:rPr>
+    </w:lvl>
+    <w:lvl w:ilvl="4" w:tplc="04090003" w:tentative="1">
+      <w:start w:val="1"/>
+      <w:numFmt w:val="bullet"/>
+      <w:lvlText w:val="o"/>
+      <w:lvlJc w:val="left"/>
+      <w:pPr>
+        <w:ind w:left="3600" w:hanging="360"/>
+      </w:pPr>
+      <w:rPr>
+        <w:rFonts w:ascii="Courier New" w:hAnsi="Courier New" w:cs="Courier New" w:hint="default"/>
+      </w:rPr>
+    </w:lvl>
+    <w:lvl w:ilvl="5" w:tplc="04090005" w:tentative="1">
+      <w:start w:val="1"/>
+      <w:numFmt w:val="bullet"/>
+      <w:lvlText w:val=""/>
+      <w:lvlJc w:val="left"/>
+      <w:pPr>
+        <w:ind w:left="4320" w:hanging="360"/>
+      </w:pPr>
+      <w:rPr>
+        <w:rFonts w:ascii="Wingdings" w:hAnsi="Wingdings" w:hint="default"/>
+      </w:rPr>
+    </w:lvl>
+    <w:lvl w:ilvl="6" w:tplc="04090001" w:tentative="1">
+      <w:start w:val="1"/>
+      <w:numFmt w:val="bullet"/>
+      <w:lvlText w:val=""/>
+      <w:lvlJc w:val="left"/>
+      <w:pPr>
+        <w:ind w:left="5040" w:hanging="360"/>
+      </w:pPr>
+      <w:rPr>
+        <w:rFonts w:ascii="Symbol" w:hAnsi="Symbol" w:hint="default"/>
+      </w:rPr>
+    </w:lvl>
+    <w:lvl w:ilvl="7" w:tplc="04090003" w:tentative="1">
+      <w:start w:val="1"/>
+      <w:numFmt w:val="bullet"/>
+      <w:lvlText w:val="o"/>
+      <w:lvlJc w:val="left"/>
+      <w:pPr>
+        <w:ind w:left="5760" w:hanging="360"/>
+      </w:pPr>
+      <w:rPr>
+        <w:rFonts w:ascii="Courier New" w:hAnsi="Courier New" w:cs="Courier New" w:hint="default"/>
+      </w:rPr>
+    </w:lvl>
+    <w:lvl w:ilvl="8" w:tplc="04090005" w:tentative="1">
+      <w:start w:val="1"/>
+      <w:numFmt w:val="bullet"/>
+      <w:lvlText w:val=""/>
+      <w:lvlJc w:val="left"/>
+      <w:pPr>
+        <w:ind w:left="6480" w:hanging="360"/>
+      </w:pPr>
+      <w:rPr>
+        <w:rFonts w:ascii="Wingdings" w:hAnsi="Wingdings" w:hint="default"/>
+      </w:rPr>
+    </w:lvl>
+  </w:abstractNum>
+  <w:abstractNum w:abstractNumId="21" w15:restartNumberingAfterBreak="0">
     <w:nsid w:val="500512C1"/>
     <w:multiLevelType w:val="hybridMultilevel"/>
     <w:tmpl w:val="794A69C0"/>
@@ -5293,7 +6370,7 @@
       </w:rPr>
     </w:lvl>
   </w:abstractNum>
-  <w:abstractNum w:abstractNumId="17" w15:restartNumberingAfterBreak="0">
+  <w:abstractNum w:abstractNumId="22" w15:restartNumberingAfterBreak="0">
     <w:nsid w:val="52815FFF"/>
     <w:multiLevelType w:val="hybridMultilevel"/>
     <w:tmpl w:val="C5FE572E"/>
@@ -5406,7 +6483,7 @@
       </w:rPr>
     </w:lvl>
   </w:abstractNum>
-  <w:abstractNum w:abstractNumId="18" w15:restartNumberingAfterBreak="0">
+  <w:abstractNum w:abstractNumId="23" w15:restartNumberingAfterBreak="0">
     <w:nsid w:val="650005B6"/>
     <w:multiLevelType w:val="multilevel"/>
     <w:tmpl w:val="923A5406"/>
@@ -5519,7 +6596,233 @@
       </w:pPr>
     </w:lvl>
   </w:abstractNum>
-  <w:abstractNum w:abstractNumId="19" w15:restartNumberingAfterBreak="0">
+  <w:abstractNum w:abstractNumId="24" w15:restartNumberingAfterBreak="0">
+    <w:nsid w:val="71471366"/>
+    <w:multiLevelType w:val="hybridMultilevel"/>
+    <w:tmpl w:val="ED465C2C"/>
+    <w:lvl w:ilvl="0" w:tplc="04090005">
+      <w:start w:val="1"/>
+      <w:numFmt w:val="bullet"/>
+      <w:lvlText w:val=""/>
+      <w:lvlJc w:val="left"/>
+      <w:pPr>
+        <w:ind w:left="720" w:hanging="360"/>
+      </w:pPr>
+      <w:rPr>
+        <w:rFonts w:ascii="Wingdings" w:hAnsi="Wingdings" w:hint="default"/>
+      </w:rPr>
+    </w:lvl>
+    <w:lvl w:ilvl="1" w:tplc="04090003" w:tentative="1">
+      <w:start w:val="1"/>
+      <w:numFmt w:val="bullet"/>
+      <w:lvlText w:val="o"/>
+      <w:lvlJc w:val="left"/>
+      <w:pPr>
+        <w:ind w:left="1440" w:hanging="360"/>
+      </w:pPr>
+      <w:rPr>
+        <w:rFonts w:ascii="Courier New" w:hAnsi="Courier New" w:cs="Courier New" w:hint="default"/>
+      </w:rPr>
+    </w:lvl>
+    <w:lvl w:ilvl="2" w:tplc="04090005" w:tentative="1">
+      <w:start w:val="1"/>
+      <w:numFmt w:val="bullet"/>
+      <w:lvlText w:val=""/>
+      <w:lvlJc w:val="left"/>
+      <w:pPr>
+        <w:ind w:left="2160" w:hanging="360"/>
+      </w:pPr>
+      <w:rPr>
+        <w:rFonts w:ascii="Wingdings" w:hAnsi="Wingdings" w:hint="default"/>
+      </w:rPr>
+    </w:lvl>
+    <w:lvl w:ilvl="3" w:tplc="04090001" w:tentative="1">
+      <w:start w:val="1"/>
+      <w:numFmt w:val="bullet"/>
+      <w:lvlText w:val=""/>
+      <w:lvlJc w:val="left"/>
+      <w:pPr>
+        <w:ind w:left="2880" w:hanging="360"/>
+      </w:pPr>
+      <w:rPr>
+        <w:rFonts w:ascii="Symbol" w:hAnsi="Symbol" w:hint="default"/>
+      </w:rPr>
+    </w:lvl>
+    <w:lvl w:ilvl="4" w:tplc="04090003" w:tentative="1">
+      <w:start w:val="1"/>
+      <w:numFmt w:val="bullet"/>
+      <w:lvlText w:val="o"/>
+      <w:lvlJc w:val="left"/>
+      <w:pPr>
+        <w:ind w:left="3600" w:hanging="360"/>
+      </w:pPr>
+      <w:rPr>
+        <w:rFonts w:ascii="Courier New" w:hAnsi="Courier New" w:cs="Courier New" w:hint="default"/>
+      </w:rPr>
+    </w:lvl>
+    <w:lvl w:ilvl="5" w:tplc="04090005" w:tentative="1">
+      <w:start w:val="1"/>
+      <w:numFmt w:val="bullet"/>
+      <w:lvlText w:val=""/>
+      <w:lvlJc w:val="left"/>
+      <w:pPr>
+        <w:ind w:left="4320" w:hanging="360"/>
+      </w:pPr>
+      <w:rPr>
+        <w:rFonts w:ascii="Wingdings" w:hAnsi="Wingdings" w:hint="default"/>
+      </w:rPr>
+    </w:lvl>
+    <w:lvl w:ilvl="6" w:tplc="04090001" w:tentative="1">
+      <w:start w:val="1"/>
+      <w:numFmt w:val="bullet"/>
+      <w:lvlText w:val=""/>
+      <w:lvlJc w:val="left"/>
+      <w:pPr>
+        <w:ind w:left="5040" w:hanging="360"/>
+      </w:pPr>
+      <w:rPr>
+        <w:rFonts w:ascii="Symbol" w:hAnsi="Symbol" w:hint="default"/>
+      </w:rPr>
+    </w:lvl>
+    <w:lvl w:ilvl="7" w:tplc="04090003" w:tentative="1">
+      <w:start w:val="1"/>
+      <w:numFmt w:val="bullet"/>
+      <w:lvlText w:val="o"/>
+      <w:lvlJc w:val="left"/>
+      <w:pPr>
+        <w:ind w:left="5760" w:hanging="360"/>
+      </w:pPr>
+      <w:rPr>
+        <w:rFonts w:ascii="Courier New" w:hAnsi="Courier New" w:cs="Courier New" w:hint="default"/>
+      </w:rPr>
+    </w:lvl>
+    <w:lvl w:ilvl="8" w:tplc="04090005" w:tentative="1">
+      <w:start w:val="1"/>
+      <w:numFmt w:val="bullet"/>
+      <w:lvlText w:val=""/>
+      <w:lvlJc w:val="left"/>
+      <w:pPr>
+        <w:ind w:left="6480" w:hanging="360"/>
+      </w:pPr>
+      <w:rPr>
+        <w:rFonts w:ascii="Wingdings" w:hAnsi="Wingdings" w:hint="default"/>
+      </w:rPr>
+    </w:lvl>
+  </w:abstractNum>
+  <w:abstractNum w:abstractNumId="25" w15:restartNumberingAfterBreak="0">
+    <w:nsid w:val="782D3607"/>
+    <w:multiLevelType w:val="hybridMultilevel"/>
+    <w:tmpl w:val="D3561E94"/>
+    <w:lvl w:ilvl="0" w:tplc="CD26A0AC">
+      <w:start w:val="1"/>
+      <w:numFmt w:val="bullet"/>
+      <w:lvlText w:val=""/>
+      <w:lvlJc w:val="left"/>
+      <w:pPr>
+        <w:ind w:left="144" w:hanging="144"/>
+      </w:pPr>
+      <w:rPr>
+        <w:rFonts w:ascii="Wingdings" w:hAnsi="Wingdings" w:hint="default"/>
+      </w:rPr>
+    </w:lvl>
+    <w:lvl w:ilvl="1" w:tplc="04090003" w:tentative="1">
+      <w:start w:val="1"/>
+      <w:numFmt w:val="bullet"/>
+      <w:lvlText w:val="o"/>
+      <w:lvlJc w:val="left"/>
+      <w:pPr>
+        <w:ind w:left="1440" w:hanging="360"/>
+      </w:pPr>
+      <w:rPr>
+        <w:rFonts w:ascii="Courier New" w:hAnsi="Courier New" w:cs="Courier New" w:hint="default"/>
+      </w:rPr>
+    </w:lvl>
+    <w:lvl w:ilvl="2" w:tplc="04090005" w:tentative="1">
+      <w:start w:val="1"/>
+      <w:numFmt w:val="bullet"/>
+      <w:lvlText w:val=""/>
+      <w:lvlJc w:val="left"/>
+      <w:pPr>
+        <w:ind w:left="2160" w:hanging="360"/>
+      </w:pPr>
+      <w:rPr>
+        <w:rFonts w:ascii="Wingdings" w:hAnsi="Wingdings" w:hint="default"/>
+      </w:rPr>
+    </w:lvl>
+    <w:lvl w:ilvl="3" w:tplc="04090001" w:tentative="1">
+      <w:start w:val="1"/>
+      <w:numFmt w:val="bullet"/>
+      <w:lvlText w:val=""/>
+      <w:lvlJc w:val="left"/>
+      <w:pPr>
+        <w:ind w:left="2880" w:hanging="360"/>
+      </w:pPr>
+      <w:rPr>
+        <w:rFonts w:ascii="Symbol" w:hAnsi="Symbol" w:hint="default"/>
+      </w:rPr>
+    </w:lvl>
+    <w:lvl w:ilvl="4" w:tplc="04090003" w:tentative="1">
+      <w:start w:val="1"/>
+      <w:numFmt w:val="bullet"/>
+      <w:lvlText w:val="o"/>
+      <w:lvlJc w:val="left"/>
+      <w:pPr>
+        <w:ind w:left="3600" w:hanging="360"/>
+      </w:pPr>
+      <w:rPr>
+        <w:rFonts w:ascii="Courier New" w:hAnsi="Courier New" w:cs="Courier New" w:hint="default"/>
+      </w:rPr>
+    </w:lvl>
+    <w:lvl w:ilvl="5" w:tplc="04090005" w:tentative="1">
+      <w:start w:val="1"/>
+      <w:numFmt w:val="bullet"/>
+      <w:lvlText w:val=""/>
+      <w:lvlJc w:val="left"/>
+      <w:pPr>
+        <w:ind w:left="4320" w:hanging="360"/>
+      </w:pPr>
+      <w:rPr>
+        <w:rFonts w:ascii="Wingdings" w:hAnsi="Wingdings" w:hint="default"/>
+      </w:rPr>
+    </w:lvl>
+    <w:lvl w:ilvl="6" w:tplc="04090001" w:tentative="1">
+      <w:start w:val="1"/>
+      <w:numFmt w:val="bullet"/>
+      <w:lvlText w:val=""/>
+      <w:lvlJc w:val="left"/>
+      <w:pPr>
+        <w:ind w:left="5040" w:hanging="360"/>
+      </w:pPr>
+      <w:rPr>
+        <w:rFonts w:ascii="Symbol" w:hAnsi="Symbol" w:hint="default"/>
+      </w:rPr>
+    </w:lvl>
+    <w:lvl w:ilvl="7" w:tplc="04090003" w:tentative="1">
+      <w:start w:val="1"/>
+      <w:numFmt w:val="bullet"/>
+      <w:lvlText w:val="o"/>
+      <w:lvlJc w:val="left"/>
+      <w:pPr>
+        <w:ind w:left="5760" w:hanging="360"/>
+      </w:pPr>
+      <w:rPr>
+        <w:rFonts w:ascii="Courier New" w:hAnsi="Courier New" w:cs="Courier New" w:hint="default"/>
+      </w:rPr>
+    </w:lvl>
+    <w:lvl w:ilvl="8" w:tplc="04090005" w:tentative="1">
+      <w:start w:val="1"/>
+      <w:numFmt w:val="bullet"/>
+      <w:lvlText w:val=""/>
+      <w:lvlJc w:val="left"/>
+      <w:pPr>
+        <w:ind w:left="6480" w:hanging="360"/>
+      </w:pPr>
+      <w:rPr>
+        <w:rFonts w:ascii="Wingdings" w:hAnsi="Wingdings" w:hint="default"/>
+      </w:rPr>
+    </w:lvl>
+  </w:abstractNum>
+  <w:abstractNum w:abstractNumId="26" w15:restartNumberingAfterBreak="0">
     <w:nsid w:val="791B412D"/>
     <w:multiLevelType w:val="hybridMultilevel"/>
     <w:tmpl w:val="B562F902"/>
@@ -5608,7 +6911,7 @@
       </w:pPr>
     </w:lvl>
   </w:abstractNum>
-  <w:abstractNum w:abstractNumId="20" w15:restartNumberingAfterBreak="0">
+  <w:abstractNum w:abstractNumId="27" w15:restartNumberingAfterBreak="0">
     <w:nsid w:val="7A1260E2"/>
     <w:multiLevelType w:val="hybridMultilevel"/>
     <w:tmpl w:val="570005AE"/>
@@ -5699,68 +7002,204 @@
       </w:pPr>
     </w:lvl>
   </w:abstractNum>
+  <w:abstractNum w:abstractNumId="28" w15:restartNumberingAfterBreak="0">
+    <w:nsid w:val="7BC342B2"/>
+    <w:multiLevelType w:val="hybridMultilevel"/>
+    <w:tmpl w:val="3AAA1936"/>
+    <w:lvl w:ilvl="0" w:tplc="86946D94">
+      <w:numFmt w:val="bullet"/>
+      <w:lvlText w:val="-"/>
+      <w:lvlJc w:val="left"/>
+      <w:pPr>
+        <w:ind w:left="720" w:hanging="360"/>
+      </w:pPr>
+      <w:rPr>
+        <w:rFonts w:ascii="Times New Roman" w:eastAsia="Times New Roman" w:hAnsi="Times New Roman" w:cs="Times New Roman" w:hint="default"/>
+      </w:rPr>
+    </w:lvl>
+    <w:lvl w:ilvl="1" w:tplc="04090003" w:tentative="1">
+      <w:start w:val="1"/>
+      <w:numFmt w:val="bullet"/>
+      <w:lvlText w:val="o"/>
+      <w:lvlJc w:val="left"/>
+      <w:pPr>
+        <w:ind w:left="1440" w:hanging="360"/>
+      </w:pPr>
+      <w:rPr>
+        <w:rFonts w:ascii="Courier New" w:hAnsi="Courier New" w:cs="Courier New" w:hint="default"/>
+      </w:rPr>
+    </w:lvl>
+    <w:lvl w:ilvl="2" w:tplc="04090005" w:tentative="1">
+      <w:start w:val="1"/>
+      <w:numFmt w:val="bullet"/>
+      <w:lvlText w:val=""/>
+      <w:lvlJc w:val="left"/>
+      <w:pPr>
+        <w:ind w:left="2160" w:hanging="360"/>
+      </w:pPr>
+      <w:rPr>
+        <w:rFonts w:ascii="Wingdings" w:hAnsi="Wingdings" w:hint="default"/>
+      </w:rPr>
+    </w:lvl>
+    <w:lvl w:ilvl="3" w:tplc="04090001" w:tentative="1">
+      <w:start w:val="1"/>
+      <w:numFmt w:val="bullet"/>
+      <w:lvlText w:val=""/>
+      <w:lvlJc w:val="left"/>
+      <w:pPr>
+        <w:ind w:left="2880" w:hanging="360"/>
+      </w:pPr>
+      <w:rPr>
+        <w:rFonts w:ascii="Symbol" w:hAnsi="Symbol" w:hint="default"/>
+      </w:rPr>
+    </w:lvl>
+    <w:lvl w:ilvl="4" w:tplc="04090003" w:tentative="1">
+      <w:start w:val="1"/>
+      <w:numFmt w:val="bullet"/>
+      <w:lvlText w:val="o"/>
+      <w:lvlJc w:val="left"/>
+      <w:pPr>
+        <w:ind w:left="3600" w:hanging="360"/>
+      </w:pPr>
+      <w:rPr>
+        <w:rFonts w:ascii="Courier New" w:hAnsi="Courier New" w:cs="Courier New" w:hint="default"/>
+      </w:rPr>
+    </w:lvl>
+    <w:lvl w:ilvl="5" w:tplc="04090005" w:tentative="1">
+      <w:start w:val="1"/>
+      <w:numFmt w:val="bullet"/>
+      <w:lvlText w:val=""/>
+      <w:lvlJc w:val="left"/>
+      <w:pPr>
+        <w:ind w:left="4320" w:hanging="360"/>
+      </w:pPr>
+      <w:rPr>
+        <w:rFonts w:ascii="Wingdings" w:hAnsi="Wingdings" w:hint="default"/>
+      </w:rPr>
+    </w:lvl>
+    <w:lvl w:ilvl="6" w:tplc="04090001" w:tentative="1">
+      <w:start w:val="1"/>
+      <w:numFmt w:val="bullet"/>
+      <w:lvlText w:val=""/>
+      <w:lvlJc w:val="left"/>
+      <w:pPr>
+        <w:ind w:left="5040" w:hanging="360"/>
+      </w:pPr>
+      <w:rPr>
+        <w:rFonts w:ascii="Symbol" w:hAnsi="Symbol" w:hint="default"/>
+      </w:rPr>
+    </w:lvl>
+    <w:lvl w:ilvl="7" w:tplc="04090003" w:tentative="1">
+      <w:start w:val="1"/>
+      <w:numFmt w:val="bullet"/>
+      <w:lvlText w:val="o"/>
+      <w:lvlJc w:val="left"/>
+      <w:pPr>
+        <w:ind w:left="5760" w:hanging="360"/>
+      </w:pPr>
+      <w:rPr>
+        <w:rFonts w:ascii="Courier New" w:hAnsi="Courier New" w:cs="Courier New" w:hint="default"/>
+      </w:rPr>
+    </w:lvl>
+    <w:lvl w:ilvl="8" w:tplc="04090005" w:tentative="1">
+      <w:start w:val="1"/>
+      <w:numFmt w:val="bullet"/>
+      <w:lvlText w:val=""/>
+      <w:lvlJc w:val="left"/>
+      <w:pPr>
+        <w:ind w:left="6480" w:hanging="360"/>
+      </w:pPr>
+      <w:rPr>
+        <w:rFonts w:ascii="Wingdings" w:hAnsi="Wingdings" w:hint="default"/>
+      </w:rPr>
+    </w:lvl>
+  </w:abstractNum>
   <w:num w:numId="1" w16cid:durableId="1336492764">
+    <w:abstractNumId w:val="6"/>
+  </w:num>
+  <w:num w:numId="2" w16cid:durableId="1351106777">
+    <w:abstractNumId w:val="19"/>
+  </w:num>
+  <w:num w:numId="3" w16cid:durableId="1001272012">
+    <w:abstractNumId w:val="3"/>
+  </w:num>
+  <w:num w:numId="4" w16cid:durableId="1269044359">
+    <w:abstractNumId w:val="27"/>
+  </w:num>
+  <w:num w:numId="5" w16cid:durableId="1356535303">
+    <w:abstractNumId w:val="12"/>
+  </w:num>
+  <w:num w:numId="6" w16cid:durableId="1256093849">
+    <w:abstractNumId w:val="17"/>
+  </w:num>
+  <w:num w:numId="7" w16cid:durableId="1484391014">
+    <w:abstractNumId w:val="14"/>
+  </w:num>
+  <w:num w:numId="8" w16cid:durableId="1556241291">
     <w:abstractNumId w:val="5"/>
   </w:num>
-  <w:num w:numId="2" w16cid:durableId="1351106777">
+  <w:num w:numId="9" w16cid:durableId="415832586">
     <w:abstractNumId w:val="15"/>
   </w:num>
-  <w:num w:numId="3" w16cid:durableId="1001272012">
+  <w:num w:numId="10" w16cid:durableId="589773976">
+    <w:abstractNumId w:val="26"/>
+  </w:num>
+  <w:num w:numId="11" w16cid:durableId="1932160042">
+    <w:abstractNumId w:val="16"/>
+  </w:num>
+  <w:num w:numId="12" w16cid:durableId="1578977042">
     <w:abstractNumId w:val="2"/>
   </w:num>
-  <w:num w:numId="4" w16cid:durableId="1269044359">
+  <w:num w:numId="13" w16cid:durableId="1325091389">
+    <w:abstractNumId w:val="7"/>
+  </w:num>
+  <w:num w:numId="14" w16cid:durableId="1770927014">
+    <w:abstractNumId w:val="13"/>
+  </w:num>
+  <w:num w:numId="15" w16cid:durableId="1578982251">
+    <w:abstractNumId w:val="22"/>
+  </w:num>
+  <w:num w:numId="16" w16cid:durableId="771123936">
+    <w:abstractNumId w:val="21"/>
+  </w:num>
+  <w:num w:numId="17" w16cid:durableId="1438911138">
+    <w:abstractNumId w:val="9"/>
+  </w:num>
+  <w:num w:numId="18" w16cid:durableId="2079786808">
+    <w:abstractNumId w:val="23"/>
+  </w:num>
+  <w:num w:numId="19" w16cid:durableId="1365398519">
+    <w:abstractNumId w:val="1"/>
+  </w:num>
+  <w:num w:numId="20" w16cid:durableId="727726379">
+    <w:abstractNumId w:val="4"/>
+  </w:num>
+  <w:num w:numId="21" w16cid:durableId="671419072">
+    <w:abstractNumId w:val="8"/>
+  </w:num>
+  <w:num w:numId="22" w16cid:durableId="1930580959">
     <w:abstractNumId w:val="20"/>
   </w:num>
-  <w:num w:numId="5" w16cid:durableId="1356535303">
-    <w:abstractNumId w:val="9"/>
+  <w:num w:numId="23" w16cid:durableId="1547445631">
+    <w:abstractNumId w:val="10"/>
   </w:num>
-  <w:num w:numId="6" w16cid:durableId="1256093849">
-    <w:abstractNumId w:val="14"/>
+  <w:num w:numId="24" w16cid:durableId="1496258349">
+    <w:abstractNumId w:val="28"/>
   </w:num>
-  <w:num w:numId="7" w16cid:durableId="1484391014">
+  <w:num w:numId="25" w16cid:durableId="1297567972">
     <w:abstractNumId w:val="11"/>
   </w:num>
-  <w:num w:numId="8" w16cid:durableId="1556241291">
-    <w:abstractNumId w:val="4"/>
+  <w:num w:numId="26" w16cid:durableId="110318440">
+    <w:abstractNumId w:val="24"/>
   </w:num>
-  <w:num w:numId="9" w16cid:durableId="415832586">
-    <w:abstractNumId w:val="12"/>
-  </w:num>
-  <w:num w:numId="10" w16cid:durableId="589773976">
-    <w:abstractNumId w:val="19"/>
-  </w:num>
-  <w:num w:numId="11" w16cid:durableId="1932160042">
-    <w:abstractNumId w:val="13"/>
-  </w:num>
-  <w:num w:numId="12" w16cid:durableId="1578977042">
-    <w:abstractNumId w:val="1"/>
-  </w:num>
-  <w:num w:numId="13" w16cid:durableId="1325091389">
-    <w:abstractNumId w:val="6"/>
-  </w:num>
-  <w:num w:numId="14" w16cid:durableId="1770927014">
-    <w:abstractNumId w:val="10"/>
-  </w:num>
-  <w:num w:numId="15" w16cid:durableId="1578982251">
-    <w:abstractNumId w:val="17"/>
-  </w:num>
-  <w:num w:numId="16" w16cid:durableId="771123936">
-    <w:abstractNumId w:val="16"/>
-  </w:num>
-  <w:num w:numId="17" w16cid:durableId="1438911138">
-    <w:abstractNumId w:val="8"/>
-  </w:num>
-  <w:num w:numId="18" w16cid:durableId="2079786808">
+  <w:num w:numId="27" w16cid:durableId="1113935994">
     <w:abstractNumId w:val="18"/>
   </w:num>
-  <w:num w:numId="19" w16cid:durableId="1365398519">
+  <w:num w:numId="28" w16cid:durableId="925384150">
     <w:abstractNumId w:val="0"/>
   </w:num>
-  <w:num w:numId="20" w16cid:durableId="727726379">
-    <w:abstractNumId w:val="3"/>
-  </w:num>
-  <w:num w:numId="21" w16cid:durableId="671419072">
-    <w:abstractNumId w:val="7"/>
+  <w:num w:numId="29" w16cid:durableId="1356735369">
+    <w:abstractNumId w:val="25"/>
   </w:num>
 </w:numbering>
 </file>

</xml_diff>